<commit_message>
Added links (for prototype)
</commit_message>
<xml_diff>
--- a/Artefactos/A8/lbaw1734_a8.docx
+++ b/Artefactos/A8/lbaw1734_a8.docx
@@ -1,6 +1,6 @@
 
 <file path=word/document.xml><?xml version="1.0" encoding="utf-8"?>
-<w:document xmlns:wpc="http://schemas.microsoft.com/office/word/2010/wordprocessingCanvas" xmlns:cx="http://schemas.microsoft.com/office/drawing/2014/chartex" xmlns:cx1="http://schemas.microsoft.com/office/drawing/2015/9/8/chartex" xmlns:cx2="http://schemas.microsoft.com/office/drawing/2015/10/21/chartex" xmlns:cx3="http://schemas.microsoft.com/office/drawing/2016/5/9/chartex" xmlns:cx4="http://schemas.microsoft.com/office/drawing/2016/5/10/chartex" xmlns:cx5="http://schemas.microsoft.com/office/drawing/2016/5/11/chartex" xmlns:cx6="http://schemas.microsoft.com/office/drawing/2016/5/12/chartex" xmlns:cx7="http://schemas.microsoft.com/office/drawing/2016/5/13/chartex" xmlns:cx8="http://schemas.microsoft.com/office/drawing/2016/5/14/chartex" xmlns:mc="http://schemas.openxmlformats.org/markup-compatibility/2006" xmlns:aink="http://schemas.microsoft.com/office/drawing/2016/ink" xmlns:am3d="http://schemas.microsoft.com/office/drawing/2017/model3d" xmlns:o="urn:schemas-microsoft-com:office:office" xmlns:r="http://schemas.openxmlformats.org/officeDocument/2006/relationships" xmlns:m="http://schemas.openxmlformats.org/officeDocument/2006/math" xmlns:v="urn:schemas-microsoft-com:vml" xmlns:wp14="http://schemas.microsoft.com/office/word/2010/wordprocessingDrawing" xmlns:wp="http://schemas.openxmlformats.org/drawingml/2006/wordprocessingDrawing" xmlns:w10="urn:schemas-microsoft-com:office:word" xmlns:w="http://schemas.openxmlformats.org/wordprocessingml/2006/main" xmlns:w14="http://schemas.microsoft.com/office/word/2010/wordml" xmlns:w15="http://schemas.microsoft.com/office/word/2012/wordml" xmlns:w16cid="http://schemas.microsoft.com/office/word/2016/wordml/cid" xmlns:w16se="http://schemas.microsoft.com/office/word/2015/wordml/symex" xmlns:wpg="http://schemas.microsoft.com/office/word/2010/wordprocessingGroup" xmlns:wpi="http://schemas.microsoft.com/office/word/2010/wordprocessingInk" xmlns:wne="http://schemas.microsoft.com/office/word/2006/wordml" xmlns:wps="http://schemas.microsoft.com/office/word/2010/wordprocessingShape" mc:Ignorable="w14 w15 w16se w16cid wp14">
+<w:document xmlns:wpc="http://schemas.microsoft.com/office/word/2010/wordprocessingCanvas" xmlns:mc="http://schemas.openxmlformats.org/markup-compatibility/2006" xmlns:o="urn:schemas-microsoft-com:office:office" xmlns:r="http://schemas.openxmlformats.org/officeDocument/2006/relationships" xmlns:m="http://schemas.openxmlformats.org/officeDocument/2006/math" xmlns:v="urn:schemas-microsoft-com:vml" xmlns:wp14="http://schemas.microsoft.com/office/word/2010/wordprocessingDrawing" xmlns:wp="http://schemas.openxmlformats.org/drawingml/2006/wordprocessingDrawing" xmlns:w10="urn:schemas-microsoft-com:office:word" xmlns:w="http://schemas.openxmlformats.org/wordprocessingml/2006/main" xmlns:w14="http://schemas.microsoft.com/office/word/2010/wordml" xmlns:w15="http://schemas.microsoft.com/office/word/2012/wordml" xmlns:wpg="http://schemas.microsoft.com/office/word/2010/wordprocessingGroup" xmlns:wpi="http://schemas.microsoft.com/office/word/2010/wordprocessingInk" xmlns:wne="http://schemas.microsoft.com/office/word/2006/wordml" xmlns:wps="http://schemas.microsoft.com/office/word/2010/wordprocessingShape" mc:Ignorable="w14 w15 wp14">
   <w:body>
     <w:p>
       <w:pPr>
@@ -351,21 +351,7 @@
               <w:rPr>
                 <w:lang w:val="en-US"/>
               </w:rPr>
-              <w:t xml:space="preserve"> access the website’s homepage, so that I can see </w:t>
-            </w:r>
-            <w:proofErr w:type="spellStart"/>
-            <w:r>
-              <w:rPr>
-                <w:lang w:val="en-US"/>
-              </w:rPr>
-              <w:t>it’s</w:t>
-            </w:r>
-            <w:proofErr w:type="spellEnd"/>
-            <w:r>
-              <w:rPr>
-                <w:lang w:val="en-US"/>
-              </w:rPr>
-              <w:t xml:space="preserve"> brief presentation (home, about us, projects and contacts sections).</w:t>
+              <w:t xml:space="preserve"> access the website’s homepage, so that I can see it’s brief presentation (home, about us, projects and contacts sections).</w:t>
             </w:r>
           </w:p>
         </w:tc>
@@ -703,7 +689,7 @@
             <w:r>
               <w:rPr>
                 <w:noProof/>
-                <w:lang w:val="en-US"/>
+                <w:lang w:val="pt-PT" w:eastAsia="pt-PT"/>
               </w:rPr>
               <w:drawing>
                 <wp:anchor distT="0" distB="0" distL="114300" distR="114300" simplePos="0" relativeHeight="251658240" behindDoc="1" locked="0" layoutInCell="1" allowOverlap="1" wp14:anchorId="7810C90A" wp14:editId="03208099">
@@ -743,7 +729,7 @@
                                 <a14:useLocalDpi xmlns:a14="http://schemas.microsoft.com/office/drawing/2010/main" val="0"/>
                               </a:ext>
                               <a:ext uri="{96DAC541-7B7A-43D3-8B79-37D633B846F1}">
-                                <asvg:svgBlip xmlns:asvg="http://schemas.microsoft.com/office/drawing/2016/SVG/main" r:embed="rId6"/>
+                                <asvg:svgBlip xmlns:asvg="http://schemas.microsoft.com/office/drawing/2016/SVG/main" xmlns:w16se="http://schemas.microsoft.com/office/word/2015/wordml/symex" xmlns:w16cid="http://schemas.microsoft.com/office/word/2016/wordml/cid" xmlns:w="http://schemas.openxmlformats.org/wordprocessingml/2006/main" xmlns:w10="urn:schemas-microsoft-com:office:word" xmlns:v="urn:schemas-microsoft-com:vml" xmlns:o="urn:schemas-microsoft-com:office:office" xmlns:am3d="http://schemas.microsoft.com/office/drawing/2017/model3d" xmlns:aink="http://schemas.microsoft.com/office/drawing/2016/ink" xmlns:cx8="http://schemas.microsoft.com/office/drawing/2016/5/14/chartex" xmlns:cx7="http://schemas.microsoft.com/office/drawing/2016/5/13/chartex" xmlns:cx6="http://schemas.microsoft.com/office/drawing/2016/5/12/chartex" xmlns:cx5="http://schemas.microsoft.com/office/drawing/2016/5/11/chartex" xmlns:cx4="http://schemas.microsoft.com/office/drawing/2016/5/10/chartex" xmlns:cx3="http://schemas.microsoft.com/office/drawing/2016/5/9/chartex" xmlns:cx2="http://schemas.microsoft.com/office/drawing/2015/10/21/chartex" xmlns:cx1="http://schemas.microsoft.com/office/drawing/2015/9/8/chartex" xmlns:cx="http://schemas.microsoft.com/office/drawing/2014/chartex" xmlns="" r:embed="rId6"/>
                               </a:ext>
                             </a:extLst>
                           </a:blip>
@@ -865,8 +851,6 @@
               </w:rPr>
               <w:t>POST /logout</w:t>
             </w:r>
-            <w:bookmarkStart w:id="0" w:name="_GoBack"/>
-            <w:bookmarkEnd w:id="0"/>
           </w:p>
         </w:tc>
       </w:tr>
@@ -906,7 +890,7 @@
             <w:r>
               <w:rPr>
                 <w:noProof/>
-                <w:lang w:val="en-US"/>
+                <w:lang w:val="pt-PT" w:eastAsia="pt-PT"/>
               </w:rPr>
               <w:drawing>
                 <wp:anchor distT="0" distB="0" distL="114300" distR="114300" simplePos="0" relativeHeight="251664384" behindDoc="1" locked="0" layoutInCell="1" allowOverlap="1" wp14:anchorId="71FFDD48" wp14:editId="6BA93687">
@@ -946,7 +930,7 @@
                                 <a14:useLocalDpi xmlns:a14="http://schemas.microsoft.com/office/drawing/2010/main" val="0"/>
                               </a:ext>
                               <a:ext uri="{96DAC541-7B7A-43D3-8B79-37D633B846F1}">
-                                <asvg:svgBlip xmlns:asvg="http://schemas.microsoft.com/office/drawing/2016/SVG/main" r:embed="rId6"/>
+                                <asvg:svgBlip xmlns:asvg="http://schemas.microsoft.com/office/drawing/2016/SVG/main" xmlns:w16se="http://schemas.microsoft.com/office/word/2015/wordml/symex" xmlns:w16cid="http://schemas.microsoft.com/office/word/2016/wordml/cid" xmlns:w="http://schemas.openxmlformats.org/wordprocessingml/2006/main" xmlns:w10="urn:schemas-microsoft-com:office:word" xmlns:v="urn:schemas-microsoft-com:vml" xmlns:o="urn:schemas-microsoft-com:office:office" xmlns:am3d="http://schemas.microsoft.com/office/drawing/2017/model3d" xmlns:aink="http://schemas.microsoft.com/office/drawing/2016/ink" xmlns:cx8="http://schemas.microsoft.com/office/drawing/2016/5/14/chartex" xmlns:cx7="http://schemas.microsoft.com/office/drawing/2016/5/13/chartex" xmlns:cx6="http://schemas.microsoft.com/office/drawing/2016/5/12/chartex" xmlns:cx5="http://schemas.microsoft.com/office/drawing/2016/5/11/chartex" xmlns:cx4="http://schemas.microsoft.com/office/drawing/2016/5/10/chartex" xmlns:cx3="http://schemas.microsoft.com/office/drawing/2016/5/9/chartex" xmlns:cx2="http://schemas.microsoft.com/office/drawing/2015/10/21/chartex" xmlns:cx1="http://schemas.microsoft.com/office/drawing/2015/9/8/chartex" xmlns:cx="http://schemas.microsoft.com/office/drawing/2014/chartex" xmlns="" r:embed="rId6"/>
                               </a:ext>
                             </a:extLst>
                           </a:blip>
@@ -981,17 +965,8 @@
                   <w:rStyle w:val="Hiperligao"/>
                   <w:lang w:val="en-US"/>
                 </w:rPr>
-                <w:t>/{id}/</w:t>
+                <w:t>/{id}/personalInfo</w:t>
               </w:r>
-              <w:proofErr w:type="spellStart"/>
-              <w:r>
-                <w:rPr>
-                  <w:rStyle w:val="Hiperligao"/>
-                  <w:lang w:val="en-US"/>
-                </w:rPr>
-                <w:t>personalInfo</w:t>
-              </w:r>
-              <w:proofErr w:type="spellEnd"/>
             </w:hyperlink>
           </w:p>
         </w:tc>
@@ -1035,7 +1010,7 @@
             <w:r>
               <w:rPr>
                 <w:noProof/>
-                <w:lang w:val="en-US"/>
+                <w:lang w:val="pt-PT" w:eastAsia="pt-PT"/>
               </w:rPr>
               <w:drawing>
                 <wp:anchor distT="0" distB="0" distL="114300" distR="114300" simplePos="0" relativeHeight="251666432" behindDoc="1" locked="0" layoutInCell="1" allowOverlap="1" wp14:anchorId="69D1F67B" wp14:editId="0337EB6E">
@@ -1075,7 +1050,7 @@
                                 <a14:useLocalDpi xmlns:a14="http://schemas.microsoft.com/office/drawing/2010/main" val="0"/>
                               </a:ext>
                               <a:ext uri="{96DAC541-7B7A-43D3-8B79-37D633B846F1}">
-                                <asvg:svgBlip xmlns:asvg="http://schemas.microsoft.com/office/drawing/2016/SVG/main" r:embed="rId6"/>
+                                <asvg:svgBlip xmlns:asvg="http://schemas.microsoft.com/office/drawing/2016/SVG/main" xmlns:w16se="http://schemas.microsoft.com/office/word/2015/wordml/symex" xmlns:w16cid="http://schemas.microsoft.com/office/word/2016/wordml/cid" xmlns:w="http://schemas.openxmlformats.org/wordprocessingml/2006/main" xmlns:w10="urn:schemas-microsoft-com:office:word" xmlns:v="urn:schemas-microsoft-com:vml" xmlns:o="urn:schemas-microsoft-com:office:office" xmlns:am3d="http://schemas.microsoft.com/office/drawing/2017/model3d" xmlns:aink="http://schemas.microsoft.com/office/drawing/2016/ink" xmlns:cx8="http://schemas.microsoft.com/office/drawing/2016/5/14/chartex" xmlns:cx7="http://schemas.microsoft.com/office/drawing/2016/5/13/chartex" xmlns:cx6="http://schemas.microsoft.com/office/drawing/2016/5/12/chartex" xmlns:cx5="http://schemas.microsoft.com/office/drawing/2016/5/11/chartex" xmlns:cx4="http://schemas.microsoft.com/office/drawing/2016/5/10/chartex" xmlns:cx3="http://schemas.microsoft.com/office/drawing/2016/5/9/chartex" xmlns:cx2="http://schemas.microsoft.com/office/drawing/2015/10/21/chartex" xmlns:cx1="http://schemas.microsoft.com/office/drawing/2015/9/8/chartex" xmlns:cx="http://schemas.microsoft.com/office/drawing/2014/chartex" xmlns="" r:embed="rId6"/>
                               </a:ext>
                             </a:extLst>
                           </a:blip>
@@ -1104,12 +1079,15 @@
                 </wp:anchor>
               </w:drawing>
             </w:r>
-            <w:r>
-              <w:rPr>
-                <w:lang w:val="en-US"/>
-              </w:rPr>
-              <w:t>/{id}/projects</w:t>
-            </w:r>
+            <w:hyperlink r:id="rId8" w:history="1">
+              <w:r>
+                <w:rPr>
+                  <w:rStyle w:val="Hiperligao"/>
+                  <w:lang w:val="en-US"/>
+                </w:rPr>
+                <w:t>/{id}/projects</w:t>
+              </w:r>
+            </w:hyperlink>
           </w:p>
         </w:tc>
       </w:tr>
@@ -1135,28 +1113,7 @@
           <w:b/>
           <w:lang w:val="en-US"/>
         </w:rPr>
-        <w:t>Module M0</w:t>
-      </w:r>
-      <w:r>
-        <w:rPr>
-          <w:b/>
-          <w:lang w:val="en-US"/>
-        </w:rPr>
-        <w:t>7</w:t>
-      </w:r>
-      <w:r>
-        <w:rPr>
-          <w:b/>
-          <w:lang w:val="en-US"/>
-        </w:rPr>
-        <w:t xml:space="preserve">: </w:t>
-      </w:r>
-      <w:r>
-        <w:rPr>
-          <w:b/>
-          <w:lang w:val="en-US"/>
-        </w:rPr>
-        <w:t>Static pages</w:t>
+        <w:t>Module M07: Static pages</w:t>
       </w:r>
     </w:p>
     <w:tbl>
@@ -1233,42 +1190,7 @@
                 <w:b w:val="0"/>
                 <w:lang w:val="en-US"/>
               </w:rPr>
-              <w:t>R</w:t>
-            </w:r>
-            <w:r>
-              <w:rPr>
-                <w:b w:val="0"/>
-                <w:lang w:val="en-US"/>
-              </w:rPr>
-              <w:t>7</w:t>
-            </w:r>
-            <w:r>
-              <w:rPr>
-                <w:b w:val="0"/>
-                <w:lang w:val="en-US"/>
-              </w:rPr>
-              <w:t>0</w:t>
-            </w:r>
-            <w:r>
-              <w:rPr>
-                <w:b w:val="0"/>
-                <w:lang w:val="en-US"/>
-              </w:rPr>
-              <w:t>2</w:t>
-            </w:r>
-            <w:r>
-              <w:rPr>
-                <w:b w:val="0"/>
-                <w:lang w:val="en-US"/>
-              </w:rPr>
-              <w:t xml:space="preserve">: </w:t>
-            </w:r>
-            <w:r>
-              <w:rPr>
-                <w:b w:val="0"/>
-                <w:lang w:val="en-US"/>
-              </w:rPr>
-              <w:t>Homepage</w:t>
+              <w:t>R702: Homepage</w:t>
             </w:r>
           </w:p>
         </w:tc>
@@ -1286,7 +1208,7 @@
             <w:r>
               <w:rPr>
                 <w:noProof/>
-                <w:lang w:val="en-US"/>
+                <w:lang w:val="pt-PT" w:eastAsia="pt-PT"/>
               </w:rPr>
               <w:drawing>
                 <wp:anchor distT="0" distB="0" distL="114300" distR="114300" simplePos="0" relativeHeight="251668480" behindDoc="1" locked="0" layoutInCell="1" allowOverlap="1" wp14:anchorId="60BA71EE" wp14:editId="47DC36B2">
@@ -1326,7 +1248,7 @@
                                 <a14:useLocalDpi xmlns:a14="http://schemas.microsoft.com/office/drawing/2010/main" val="0"/>
                               </a:ext>
                               <a:ext uri="{96DAC541-7B7A-43D3-8B79-37D633B846F1}">
-                                <asvg:svgBlip xmlns:asvg="http://schemas.microsoft.com/office/drawing/2016/SVG/main" r:embed="rId6"/>
+                                <asvg:svgBlip xmlns:asvg="http://schemas.microsoft.com/office/drawing/2016/SVG/main" xmlns:w16se="http://schemas.microsoft.com/office/word/2015/wordml/symex" xmlns:w16cid="http://schemas.microsoft.com/office/word/2016/wordml/cid" xmlns:w="http://schemas.openxmlformats.org/wordprocessingml/2006/main" xmlns:w10="urn:schemas-microsoft-com:office:word" xmlns:v="urn:schemas-microsoft-com:vml" xmlns:o="urn:schemas-microsoft-com:office:office" xmlns:am3d="http://schemas.microsoft.com/office/drawing/2017/model3d" xmlns:aink="http://schemas.microsoft.com/office/drawing/2016/ink" xmlns:cx8="http://schemas.microsoft.com/office/drawing/2016/5/14/chartex" xmlns:cx7="http://schemas.microsoft.com/office/drawing/2016/5/13/chartex" xmlns:cx6="http://schemas.microsoft.com/office/drawing/2016/5/12/chartex" xmlns:cx5="http://schemas.microsoft.com/office/drawing/2016/5/11/chartex" xmlns:cx4="http://schemas.microsoft.com/office/drawing/2016/5/10/chartex" xmlns:cx3="http://schemas.microsoft.com/office/drawing/2016/5/9/chartex" xmlns:cx2="http://schemas.microsoft.com/office/drawing/2015/10/21/chartex" xmlns:cx1="http://schemas.microsoft.com/office/drawing/2015/9/8/chartex" xmlns:cx="http://schemas.microsoft.com/office/drawing/2014/chartex" xmlns="" r:embed="rId6"/>
                               </a:ext>
                             </a:extLst>
                           </a:blip>
@@ -1355,7 +1277,7 @@
                 </wp:anchor>
               </w:drawing>
             </w:r>
-            <w:hyperlink r:id="rId8" w:history="1">
+            <w:hyperlink r:id="rId9" w:history="1">
               <w:r>
                 <w:rPr>
                   <w:rStyle w:val="Hiperligao"/>
@@ -1430,27 +1352,68 @@
         </w:rPr>
         <w:t xml:space="preserve">The prototype is available at: </w:t>
       </w:r>
-      <w:hyperlink r:id="rId9" w:history="1">
+      <w:hyperlink r:id="rId10" w:history="1">
         <w:r>
           <w:rPr>
             <w:rStyle w:val="Hiperligao"/>
             <w:lang w:val="en-US"/>
           </w:rPr>
-          <w:t>http://lbaw1734.lbaw-pr</w:t>
+          <w:t>http://lbaw1734.lbaw-prod.fe.up.pt/</w:t>
         </w:r>
+      </w:hyperlink>
+      <w:r>
+        <w:rPr>
+          <w:lang w:val="en-US"/>
+        </w:rPr>
+        <w:t xml:space="preserve"> </w:t>
+      </w:r>
+    </w:p>
+    <w:p>
+      <w:pPr>
+        <w:spacing w:after="0"/>
+        <w:rPr>
+          <w:lang w:val="en-US"/>
+        </w:rPr>
+      </w:pPr>
+      <w:r>
+        <w:rPr>
+          <w:lang w:val="en-US"/>
+        </w:rPr>
+        <w:t>Credentials:</w:t>
+      </w:r>
+      <w:r>
+        <w:rPr>
+          <w:lang w:val="en-US"/>
+        </w:rPr>
+        <w:t xml:space="preserve"> carlasantos@gmail.com/palavrapasse1</w:t>
+      </w:r>
+    </w:p>
+    <w:p>
+      <w:pPr>
+        <w:spacing w:after="0"/>
+        <w:rPr>
+          <w:lang w:val="en-US"/>
+        </w:rPr>
+      </w:pPr>
+      <w:r>
+        <w:rPr>
+          <w:lang w:val="en-US"/>
+        </w:rPr>
+        <w:t>The code is available at:</w:t>
+      </w:r>
+      <w:r>
+        <w:rPr>
+          <w:lang w:val="en-US"/>
+        </w:rPr>
+        <w:t xml:space="preserve"> </w:t>
+      </w:r>
+      <w:hyperlink r:id="rId11" w:history="1">
         <w:r>
           <w:rPr>
             <w:rStyle w:val="Hiperligao"/>
             <w:lang w:val="en-US"/>
           </w:rPr>
-          <w:t>o</w:t>
-        </w:r>
-        <w:r>
-          <w:rPr>
-            <w:rStyle w:val="Hiperligao"/>
-            <w:lang w:val="en-US"/>
-          </w:rPr>
-          <w:t>d.fe.up.pt/</w:t>
+          <w:t>https://github.com/TeresaValerio/LBAW1734/releases</w:t>
         </w:r>
       </w:hyperlink>
       <w:r>
@@ -1459,34 +1422,8 @@
         </w:rPr>
         <w:t xml:space="preserve"> </w:t>
       </w:r>
-    </w:p>
-    <w:p>
-      <w:pPr>
-        <w:spacing w:after="0"/>
-        <w:rPr>
-          <w:lang w:val="en-US"/>
-        </w:rPr>
-      </w:pPr>
-      <w:r>
-        <w:rPr>
-          <w:lang w:val="en-US"/>
-        </w:rPr>
-        <w:t>Credentials:</w:t>
-      </w:r>
-    </w:p>
-    <w:p>
-      <w:pPr>
-        <w:spacing w:after="0"/>
-        <w:rPr>
-          <w:lang w:val="en-US"/>
-        </w:rPr>
-      </w:pPr>
-      <w:r>
-        <w:rPr>
-          <w:lang w:val="en-US"/>
-        </w:rPr>
-        <w:t>The code is available at:</w:t>
-      </w:r>
+      <w:bookmarkStart w:id="0" w:name="_GoBack"/>
+      <w:bookmarkEnd w:id="0"/>
     </w:p>
     <w:p>
       <w:pPr>
@@ -1533,33 +1470,11 @@
           <w:lang w:val="pt-PT"/>
         </w:rPr>
       </w:pPr>
-      <w:proofErr w:type="spellStart"/>
       <w:r>
         <w:rPr>
           <w:lang w:val="pt-PT"/>
         </w:rPr>
-        <w:t>Ilona</w:t>
-      </w:r>
-      <w:proofErr w:type="spellEnd"/>
-      <w:r>
-        <w:rPr>
-          <w:lang w:val="pt-PT"/>
-        </w:rPr>
-        <w:t xml:space="preserve"> </w:t>
-      </w:r>
-      <w:proofErr w:type="spellStart"/>
-      <w:r>
-        <w:rPr>
-          <w:lang w:val="pt-PT"/>
-        </w:rPr>
-        <w:t>Generalova</w:t>
-      </w:r>
-      <w:proofErr w:type="spellEnd"/>
-      <w:r>
-        <w:rPr>
-          <w:lang w:val="pt-PT"/>
-        </w:rPr>
-        <w:t>, up201400035@fe.up.pt</w:t>
+        <w:t>Ilona Generalova, up201400035@fe.up.pt</w:t>
       </w:r>
     </w:p>
     <w:p>
@@ -1641,7 +1556,7 @@
 </file>
 
 <file path=word/numbering.xml><?xml version="1.0" encoding="utf-8"?>
-<w:numbering xmlns:wpc="http://schemas.microsoft.com/office/word/2010/wordprocessingCanvas" xmlns:cx="http://schemas.microsoft.com/office/drawing/2014/chartex" xmlns:cx1="http://schemas.microsoft.com/office/drawing/2015/9/8/chartex" xmlns:cx2="http://schemas.microsoft.com/office/drawing/2015/10/21/chartex" xmlns:cx3="http://schemas.microsoft.com/office/drawing/2016/5/9/chartex" xmlns:cx4="http://schemas.microsoft.com/office/drawing/2016/5/10/chartex" xmlns:cx5="http://schemas.microsoft.com/office/drawing/2016/5/11/chartex" xmlns:cx6="http://schemas.microsoft.com/office/drawing/2016/5/12/chartex" xmlns:cx7="http://schemas.microsoft.com/office/drawing/2016/5/13/chartex" xmlns:cx8="http://schemas.microsoft.com/office/drawing/2016/5/14/chartex" xmlns:mc="http://schemas.openxmlformats.org/markup-compatibility/2006" xmlns:aink="http://schemas.microsoft.com/office/drawing/2016/ink" xmlns:am3d="http://schemas.microsoft.com/office/drawing/2017/model3d" xmlns:o="urn:schemas-microsoft-com:office:office" xmlns:r="http://schemas.openxmlformats.org/officeDocument/2006/relationships" xmlns:m="http://schemas.openxmlformats.org/officeDocument/2006/math" xmlns:v="urn:schemas-microsoft-com:vml" xmlns:wp14="http://schemas.microsoft.com/office/word/2010/wordprocessingDrawing" xmlns:wp="http://schemas.openxmlformats.org/drawingml/2006/wordprocessingDrawing" xmlns:w10="urn:schemas-microsoft-com:office:word" xmlns:w="http://schemas.openxmlformats.org/wordprocessingml/2006/main" xmlns:w14="http://schemas.microsoft.com/office/word/2010/wordml" xmlns:w15="http://schemas.microsoft.com/office/word/2012/wordml" xmlns:w16cid="http://schemas.microsoft.com/office/word/2016/wordml/cid" xmlns:w16se="http://schemas.microsoft.com/office/word/2015/wordml/symex" xmlns:wpg="http://schemas.microsoft.com/office/word/2010/wordprocessingGroup" xmlns:wpi="http://schemas.microsoft.com/office/word/2010/wordprocessingInk" xmlns:wne="http://schemas.microsoft.com/office/word/2006/wordml" xmlns:wps="http://schemas.microsoft.com/office/word/2010/wordprocessingShape" mc:Ignorable="w14 w15 w16se w16cid wp14">
+<w:numbering xmlns:wpc="http://schemas.microsoft.com/office/word/2010/wordprocessingCanvas" xmlns:mc="http://schemas.openxmlformats.org/markup-compatibility/2006" xmlns:o="urn:schemas-microsoft-com:office:office" xmlns:r="http://schemas.openxmlformats.org/officeDocument/2006/relationships" xmlns:m="http://schemas.openxmlformats.org/officeDocument/2006/math" xmlns:v="urn:schemas-microsoft-com:vml" xmlns:wp14="http://schemas.microsoft.com/office/word/2010/wordprocessingDrawing" xmlns:wp="http://schemas.openxmlformats.org/drawingml/2006/wordprocessingDrawing" xmlns:w10="urn:schemas-microsoft-com:office:word" xmlns:w="http://schemas.openxmlformats.org/wordprocessingml/2006/main" xmlns:w14="http://schemas.microsoft.com/office/word/2010/wordml" xmlns:w15="http://schemas.microsoft.com/office/word/2012/wordml" xmlns:wpg="http://schemas.microsoft.com/office/word/2010/wordprocessingGroup" xmlns:wpi="http://schemas.microsoft.com/office/word/2010/wordprocessingInk" xmlns:wne="http://schemas.microsoft.com/office/word/2006/wordml" xmlns:wps="http://schemas.microsoft.com/office/word/2010/wordprocessingShape" mc:Ignorable="w14 w15 wp14">
   <w:abstractNum w:abstractNumId="0" w15:restartNumberingAfterBreak="0">
     <w:nsid w:val="6FCE1076"/>
     <w:multiLevelType w:val="multilevel"/>
@@ -1887,7 +1802,7 @@
 </file>
 
 <file path=word/styles.xml><?xml version="1.0" encoding="utf-8"?>
-<w:styles xmlns:mc="http://schemas.openxmlformats.org/markup-compatibility/2006" xmlns:r="http://schemas.openxmlformats.org/officeDocument/2006/relationships" xmlns:w="http://schemas.openxmlformats.org/wordprocessingml/2006/main" xmlns:w14="http://schemas.microsoft.com/office/word/2010/wordml" xmlns:w15="http://schemas.microsoft.com/office/word/2012/wordml" xmlns:w16cid="http://schemas.microsoft.com/office/word/2016/wordml/cid" xmlns:w16se="http://schemas.microsoft.com/office/word/2015/wordml/symex" mc:Ignorable="w14 w15 w16se w16cid">
+<w:styles xmlns:mc="http://schemas.openxmlformats.org/markup-compatibility/2006" xmlns:r="http://schemas.openxmlformats.org/officeDocument/2006/relationships" xmlns:w="http://schemas.openxmlformats.org/wordprocessingml/2006/main" xmlns:w14="http://schemas.microsoft.com/office/word/2010/wordml" xmlns:w15="http://schemas.microsoft.com/office/word/2012/wordml" mc:Ignorable="w14 w15">
   <w:docDefaults>
     <w:rPrDefault>
       <w:rPr>
@@ -1903,7 +1818,7 @@
       </w:pPr>
     </w:pPrDefault>
   </w:docDefaults>
-  <w:latentStyles w:defLockedState="0" w:defUIPriority="99" w:defSemiHidden="0" w:defUnhideWhenUsed="0" w:defQFormat="0" w:count="375">
+  <w:latentStyles w:defLockedState="0" w:defUIPriority="99" w:defSemiHidden="0" w:defUnhideWhenUsed="0" w:defQFormat="0" w:count="371">
     <w:lsdException w:name="Normal" w:uiPriority="0" w:qFormat="1"/>
     <w:lsdException w:name="heading 1" w:uiPriority="9" w:qFormat="1"/>
     <w:lsdException w:name="heading 2" w:semiHidden="1" w:uiPriority="9" w:unhideWhenUsed="1" w:qFormat="1"/>
@@ -2275,10 +2190,6 @@
     <w:lsdException w:name="List Table 5 Dark Accent 6" w:uiPriority="50"/>
     <w:lsdException w:name="List Table 6 Colorful Accent 6" w:uiPriority="51"/>
     <w:lsdException w:name="List Table 7 Colorful Accent 6" w:uiPriority="52"/>
-    <w:lsdException w:name="Mention" w:semiHidden="1" w:unhideWhenUsed="1"/>
-    <w:lsdException w:name="Smart Hyperlink" w:semiHidden="1" w:unhideWhenUsed="1"/>
-    <w:lsdException w:name="Hashtag" w:semiHidden="1" w:unhideWhenUsed="1"/>
-    <w:lsdException w:name="Unresolved Mention" w:semiHidden="1" w:unhideWhenUsed="1"/>
   </w:latentStyles>
   <w:style w:type="paragraph" w:default="1" w:styleId="Normal">
     <w:name w:val="Normal"/>
@@ -2325,7 +2236,7 @@
       <w:contextualSpacing/>
     </w:pPr>
   </w:style>
-  <w:style w:type="table" w:styleId="TabelacomGrelha">
+  <w:style w:type="table" w:styleId="Tabelacomgrelha">
     <w:name w:val="Table Grid"/>
     <w:basedOn w:val="Tabelanormal"/>
     <w:uiPriority w:val="39"/>
@@ -2418,7 +2329,7 @@
       <w:u w:val="single"/>
     </w:rPr>
   </w:style>
-  <w:style w:type="character" w:styleId="MenoNoResolvida">
+  <w:style w:type="character" w:customStyle="1" w:styleId="UnresolvedMention">
     <w:name w:val="Unresolved Mention"/>
     <w:basedOn w:val="Tipodeletrapredefinidodopargrafo"/>
     <w:uiPriority w:val="99"/>

</xml_diff>

<commit_message>
Last changes to A8 according to feedback
</commit_message>
<xml_diff>
--- a/Artefactos/A8/lbaw1734_a8.docx
+++ b/Artefactos/A8/lbaw1734_a8.docx
@@ -1,6 +1,6 @@
 
 <file path=word/document.xml><?xml version="1.0" encoding="utf-8"?>
-<w:document xmlns:wpc="http://schemas.microsoft.com/office/word/2010/wordprocessingCanvas" xmlns:mc="http://schemas.openxmlformats.org/markup-compatibility/2006" xmlns:o="urn:schemas-microsoft-com:office:office" xmlns:r="http://schemas.openxmlformats.org/officeDocument/2006/relationships" xmlns:m="http://schemas.openxmlformats.org/officeDocument/2006/math" xmlns:v="urn:schemas-microsoft-com:vml" xmlns:wp14="http://schemas.microsoft.com/office/word/2010/wordprocessingDrawing" xmlns:wp="http://schemas.openxmlformats.org/drawingml/2006/wordprocessingDrawing" xmlns:w10="urn:schemas-microsoft-com:office:word" xmlns:w="http://schemas.openxmlformats.org/wordprocessingml/2006/main" xmlns:w14="http://schemas.microsoft.com/office/word/2010/wordml" xmlns:w15="http://schemas.microsoft.com/office/word/2012/wordml" xmlns:wpg="http://schemas.microsoft.com/office/word/2010/wordprocessingGroup" xmlns:wpi="http://schemas.microsoft.com/office/word/2010/wordprocessingInk" xmlns:wne="http://schemas.microsoft.com/office/word/2006/wordml" xmlns:wps="http://schemas.microsoft.com/office/word/2010/wordprocessingShape" mc:Ignorable="w14 w15 wp14">
+<w:document xmlns:wpc="http://schemas.microsoft.com/office/word/2010/wordprocessingCanvas" xmlns:cx="http://schemas.microsoft.com/office/drawing/2014/chartex" xmlns:cx1="http://schemas.microsoft.com/office/drawing/2015/9/8/chartex" xmlns:cx2="http://schemas.microsoft.com/office/drawing/2015/10/21/chartex" xmlns:cx3="http://schemas.microsoft.com/office/drawing/2016/5/9/chartex" xmlns:cx4="http://schemas.microsoft.com/office/drawing/2016/5/10/chartex" xmlns:cx5="http://schemas.microsoft.com/office/drawing/2016/5/11/chartex" xmlns:cx6="http://schemas.microsoft.com/office/drawing/2016/5/12/chartex" xmlns:cx7="http://schemas.microsoft.com/office/drawing/2016/5/13/chartex" xmlns:cx8="http://schemas.microsoft.com/office/drawing/2016/5/14/chartex" xmlns:mc="http://schemas.openxmlformats.org/markup-compatibility/2006" xmlns:aink="http://schemas.microsoft.com/office/drawing/2016/ink" xmlns:am3d="http://schemas.microsoft.com/office/drawing/2017/model3d" xmlns:o="urn:schemas-microsoft-com:office:office" xmlns:r="http://schemas.openxmlformats.org/officeDocument/2006/relationships" xmlns:m="http://schemas.openxmlformats.org/officeDocument/2006/math" xmlns:v="urn:schemas-microsoft-com:vml" xmlns:wp14="http://schemas.microsoft.com/office/word/2010/wordprocessingDrawing" xmlns:wp="http://schemas.openxmlformats.org/drawingml/2006/wordprocessingDrawing" xmlns:w10="urn:schemas-microsoft-com:office:word" xmlns:w="http://schemas.openxmlformats.org/wordprocessingml/2006/main" xmlns:w14="http://schemas.microsoft.com/office/word/2010/wordml" xmlns:w15="http://schemas.microsoft.com/office/word/2012/wordml" xmlns:w16cid="http://schemas.microsoft.com/office/word/2016/wordml/cid" xmlns:w16se="http://schemas.microsoft.com/office/word/2015/wordml/symex" xmlns:wpg="http://schemas.microsoft.com/office/word/2010/wordprocessingGroup" xmlns:wpi="http://schemas.microsoft.com/office/word/2010/wordprocessingInk" xmlns:wne="http://schemas.microsoft.com/office/word/2006/wordml" xmlns:wps="http://schemas.microsoft.com/office/word/2010/wordprocessingShape" mc:Ignorable="w14 w15 w16se w16cid wp14">
   <w:body>
     <w:p>
       <w:pPr>
@@ -196,13 +196,40 @@
             <w:pPr>
               <w:rPr>
                 <w:b w:val="0"/>
+                <w:color w:val="C00000"/>
+                <w:u w:val="single"/>
+                <w:rPrChange w:id="0" w:author="Sara Gomes" w:date="2018-04-22T11:45:00Z">
+                  <w:rPr>
+                    <w:b w:val="0"/>
+                  </w:rPr>
+                </w:rPrChange>
               </w:rPr>
             </w:pPr>
             <w:r>
               <w:rPr>
                 <w:b w:val="0"/>
-              </w:rPr>
-              <w:t>US01</w:t>
+                <w:color w:val="C00000"/>
+                <w:u w:val="single"/>
+                <w:rPrChange w:id="1" w:author="Sara Gomes" w:date="2018-04-22T11:45:00Z">
+                  <w:rPr>
+                    <w:b w:val="0"/>
+                  </w:rPr>
+                </w:rPrChange>
+              </w:rPr>
+              <w:t>US0</w:t>
+            </w:r>
+            <w:r>
+              <w:rPr>
+                <w:b w:val="0"/>
+                <w:color w:val="C00000"/>
+                <w:u w:val="single"/>
+                <w:rPrChange w:id="2" w:author="Sara Gomes" w:date="2018-04-22T11:45:00Z">
+                  <w:rPr>
+                    <w:b w:val="0"/>
+                  </w:rPr>
+                </w:rPrChange>
+              </w:rPr>
+              <w:t>1</w:t>
             </w:r>
           </w:p>
         </w:tc>
@@ -215,7 +242,7 @@
               <w:cnfStyle w:val="000000100000" w:firstRow="0" w:lastRow="0" w:firstColumn="0" w:lastColumn="0" w:oddVBand="0" w:evenVBand="0" w:oddHBand="1" w:evenHBand="0" w:firstRowFirstColumn="0" w:firstRowLastColumn="0" w:lastRowFirstColumn="0" w:lastRowLastColumn="0"/>
             </w:pPr>
             <w:r>
-              <w:t>Sign-in</w:t>
+              <w:t>Home page</w:t>
             </w:r>
           </w:p>
         </w:tc>
@@ -266,7 +293,21 @@
               <w:rPr>
                 <w:lang w:val="en-US"/>
               </w:rPr>
-              <w:t xml:space="preserve"> log-in into the system, so that I can access privileged information.</w:t>
+              <w:t xml:space="preserve"> access the website’s homepage, so that I can see </w:t>
+            </w:r>
+            <w:proofErr w:type="spellStart"/>
+            <w:r>
+              <w:rPr>
+                <w:lang w:val="en-US"/>
+              </w:rPr>
+              <w:t>it’s</w:t>
+            </w:r>
+            <w:proofErr w:type="spellEnd"/>
+            <w:r>
+              <w:rPr>
+                <w:lang w:val="en-US"/>
+              </w:rPr>
+              <w:t xml:space="preserve"> brief presentation (home, about us, projects and contacts sections).</w:t>
             </w:r>
           </w:p>
         </w:tc>
@@ -280,14 +321,25 @@
           <w:p>
             <w:pPr>
               <w:rPr>
+                <w:color w:val="C00000"/>
+                <w:u w:val="single"/>
+                <w:rPrChange w:id="3" w:author="Sara Gomes" w:date="2018-04-22T11:45:00Z">
+                  <w:rPr/>
+                </w:rPrChange>
+              </w:rPr>
+            </w:pPr>
+            <w:r>
+              <w:rPr>
                 <w:b w:val="0"/>
-              </w:rPr>
-            </w:pPr>
-            <w:r>
-              <w:rPr>
-                <w:b w:val="0"/>
-              </w:rPr>
-              <w:t>US02</w:t>
+                <w:color w:val="C00000"/>
+                <w:u w:val="single"/>
+                <w:rPrChange w:id="4" w:author="Sara Gomes" w:date="2018-04-22T11:45:00Z">
+                  <w:rPr>
+                    <w:b w:val="0"/>
+                  </w:rPr>
+                </w:rPrChange>
+              </w:rPr>
+              <w:t>US11</w:t>
             </w:r>
           </w:p>
         </w:tc>
@@ -298,9 +350,23 @@
           <w:p>
             <w:pPr>
               <w:cnfStyle w:val="000000000000" w:firstRow="0" w:lastRow="0" w:firstColumn="0" w:lastColumn="0" w:oddVBand="0" w:evenVBand="0" w:oddHBand="0" w:evenHBand="0" w:firstRowFirstColumn="0" w:firstRowLastColumn="0" w:lastRowFirstColumn="0" w:lastRowLastColumn="0"/>
-            </w:pPr>
-            <w:r>
-              <w:t>Home page</w:t>
+              <w:rPr>
+                <w:color w:val="C00000"/>
+                <w:u w:val="single"/>
+                <w:rPrChange w:id="5" w:author="Sara Gomes" w:date="2018-04-22T11:46:00Z">
+                  <w:rPr/>
+                </w:rPrChange>
+              </w:rPr>
+            </w:pPr>
+            <w:r>
+              <w:rPr>
+                <w:color w:val="C00000"/>
+                <w:u w:val="single"/>
+                <w:rPrChange w:id="6" w:author="Sara Gomes" w:date="2018-04-22T11:46:00Z">
+                  <w:rPr/>
+                </w:rPrChange>
+              </w:rPr>
+              <w:t>Sign-up</w:t>
             </w:r>
           </w:p>
         </w:tc>
@@ -311,8 +377,22 @@
           <w:p>
             <w:pPr>
               <w:cnfStyle w:val="000000000000" w:firstRow="0" w:lastRow="0" w:firstColumn="0" w:lastColumn="0" w:oddVBand="0" w:evenVBand="0" w:oddHBand="0" w:evenHBand="0" w:firstRowFirstColumn="0" w:firstRowLastColumn="0" w:lastRowFirstColumn="0" w:lastRowLastColumn="0"/>
-            </w:pPr>
-            <w:r>
+              <w:rPr>
+                <w:color w:val="C00000"/>
+                <w:u w:val="single"/>
+                <w:rPrChange w:id="7" w:author="Sara Gomes" w:date="2018-04-22T11:46:00Z">
+                  <w:rPr/>
+                </w:rPrChange>
+              </w:rPr>
+            </w:pPr>
+            <w:r>
+              <w:rPr>
+                <w:color w:val="C00000"/>
+                <w:u w:val="single"/>
+                <w:rPrChange w:id="8" w:author="Sara Gomes" w:date="2018-04-22T11:46:00Z">
+                  <w:rPr/>
+                </w:rPrChange>
+              </w:rPr>
               <w:t>high</w:t>
             </w:r>
           </w:p>
@@ -325,33 +405,56 @@
             <w:pPr>
               <w:cnfStyle w:val="000000000000" w:firstRow="0" w:lastRow="0" w:firstColumn="0" w:lastColumn="0" w:oddVBand="0" w:evenVBand="0" w:oddHBand="0" w:evenHBand="0" w:firstRowFirstColumn="0" w:firstRowLastColumn="0" w:lastRowFirstColumn="0" w:lastRowLastColumn="0"/>
               <w:rPr>
-                <w:lang w:val="en-US"/>
-              </w:rPr>
-            </w:pPr>
-            <w:r>
-              <w:rPr>
-                <w:lang w:val="en-US"/>
+                <w:color w:val="C00000"/>
+                <w:u w:val="single"/>
+                <w:lang w:val="en-US"/>
+                <w:rPrChange w:id="9" w:author="Sara Gomes" w:date="2018-04-22T11:46:00Z">
+                  <w:rPr>
+                    <w:lang w:val="en-US"/>
+                  </w:rPr>
+                </w:rPrChange>
+              </w:rPr>
+            </w:pPr>
+            <w:r>
+              <w:rPr>
+                <w:color w:val="C00000"/>
+                <w:u w:val="single"/>
+                <w:lang w:val="en-US"/>
+                <w:rPrChange w:id="10" w:author="Sara Gomes" w:date="2018-04-22T11:46:00Z">
+                  <w:rPr>
+                    <w:lang w:val="en-US"/>
+                  </w:rPr>
+                </w:rPrChange>
               </w:rPr>
               <w:t xml:space="preserve">As a </w:t>
             </w:r>
             <w:r>
               <w:rPr>
                 <w:i/>
-                <w:lang w:val="en-US"/>
+                <w:color w:val="C00000"/>
+                <w:u w:val="single"/>
+                <w:lang w:val="en-US"/>
+                <w:rPrChange w:id="11" w:author="Sara Gomes" w:date="2018-04-22T11:46:00Z">
+                  <w:rPr>
+                    <w:i/>
+                    <w:lang w:val="en-US"/>
+                  </w:rPr>
+                </w:rPrChange>
               </w:rPr>
               <w:t>Visitor</w:t>
             </w:r>
             <w:r>
               <w:rPr>
-                <w:lang w:val="en-US"/>
-              </w:rPr>
-              <w:t>, I want to</w:t>
-            </w:r>
-            <w:r>
-              <w:rPr>
-                <w:lang w:val="en-US"/>
-              </w:rPr>
-              <w:t xml:space="preserve"> access the website’s homepage, so that I can see it’s brief presentation (home, about us, projects and contacts sections).</w:t>
+                <w:color w:val="C00000"/>
+                <w:u w:val="single"/>
+                <w:lang w:val="en-US"/>
+                <w:rPrChange w:id="12" w:author="Sara Gomes" w:date="2018-04-22T11:46:00Z">
+                  <w:rPr>
+                    <w:lang w:val="en-US"/>
+                  </w:rPr>
+                </w:rPrChange>
+              </w:rPr>
+              <w:t>, I want to register myself into the system by creating an account that will allow me to authenticate in the system. If my username/e-mail has a specific domain, I can have access to a company’s private platform.</w:t>
             </w:r>
           </w:p>
         </w:tc>
@@ -369,13 +472,27 @@
             <w:pPr>
               <w:rPr>
                 <w:b w:val="0"/>
+                <w:color w:val="C00000"/>
+                <w:u w:val="single"/>
+                <w:rPrChange w:id="13" w:author="Sara Gomes" w:date="2018-04-22T11:45:00Z">
+                  <w:rPr>
+                    <w:b w:val="0"/>
+                  </w:rPr>
+                </w:rPrChange>
               </w:rPr>
             </w:pPr>
             <w:r>
               <w:rPr>
                 <w:b w:val="0"/>
-              </w:rPr>
-              <w:t>US03</w:t>
+                <w:color w:val="C00000"/>
+                <w:u w:val="single"/>
+                <w:rPrChange w:id="14" w:author="Sara Gomes" w:date="2018-04-22T11:45:00Z">
+                  <w:rPr>
+                    <w:b w:val="0"/>
+                  </w:rPr>
+                </w:rPrChange>
+              </w:rPr>
+              <w:t>US12</w:t>
             </w:r>
           </w:p>
         </w:tc>
@@ -388,7 +505,7 @@
               <w:cnfStyle w:val="000000100000" w:firstRow="0" w:lastRow="0" w:firstColumn="0" w:lastColumn="0" w:oddVBand="0" w:evenVBand="0" w:oddHBand="1" w:evenHBand="0" w:firstRowFirstColumn="0" w:firstRowLastColumn="0" w:lastRowFirstColumn="0" w:lastRowLastColumn="0"/>
             </w:pPr>
             <w:r>
-              <w:t>Log out</w:t>
+              <w:t>Log-in</w:t>
             </w:r>
           </w:p>
         </w:tc>
@@ -427,13 +544,19 @@
                 <w:i/>
                 <w:lang w:val="en-US"/>
               </w:rPr>
-              <w:t>User</w:t>
-            </w:r>
-            <w:r>
-              <w:rPr>
-                <w:lang w:val="en-US"/>
-              </w:rPr>
-              <w:t>, I want to be able to log out from the system.</w:t>
+              <w:t>Visitor</w:t>
+            </w:r>
+            <w:r>
+              <w:rPr>
+                <w:lang w:val="en-US"/>
+              </w:rPr>
+              <w:t>, I want to</w:t>
+            </w:r>
+            <w:r>
+              <w:rPr>
+                <w:lang w:val="en-US"/>
+              </w:rPr>
+              <w:t xml:space="preserve"> log-in into the system, so that I can access privileged information.</w:t>
             </w:r>
           </w:p>
         </w:tc>
@@ -448,13 +571,27 @@
             <w:pPr>
               <w:rPr>
                 <w:b w:val="0"/>
+                <w:color w:val="C00000"/>
+                <w:u w:val="single"/>
+                <w:rPrChange w:id="15" w:author="Sara Gomes" w:date="2018-04-22T11:45:00Z">
+                  <w:rPr>
+                    <w:b w:val="0"/>
+                  </w:rPr>
+                </w:rPrChange>
               </w:rPr>
             </w:pPr>
             <w:r>
               <w:rPr>
                 <w:b w:val="0"/>
-              </w:rPr>
-              <w:t>US04</w:t>
+                <w:color w:val="C00000"/>
+                <w:u w:val="single"/>
+                <w:rPrChange w:id="16" w:author="Sara Gomes" w:date="2018-04-22T11:45:00Z">
+                  <w:rPr>
+                    <w:b w:val="0"/>
+                  </w:rPr>
+                </w:rPrChange>
+              </w:rPr>
+              <w:t>US21</w:t>
             </w:r>
           </w:p>
         </w:tc>
@@ -465,9 +602,23 @@
           <w:p>
             <w:pPr>
               <w:cnfStyle w:val="000000000000" w:firstRow="0" w:lastRow="0" w:firstColumn="0" w:lastColumn="0" w:oddVBand="0" w:evenVBand="0" w:oddHBand="0" w:evenHBand="0" w:firstRowFirstColumn="0" w:firstRowLastColumn="0" w:lastRowFirstColumn="0" w:lastRowLastColumn="0"/>
-            </w:pPr>
-            <w:r>
-              <w:t>Create project</w:t>
+              <w:rPr>
+                <w:color w:val="C00000"/>
+                <w:u w:val="single"/>
+                <w:rPrChange w:id="17" w:author="Sara Gomes" w:date="2018-04-22T11:46:00Z">
+                  <w:rPr/>
+                </w:rPrChange>
+              </w:rPr>
+            </w:pPr>
+            <w:r>
+              <w:rPr>
+                <w:color w:val="C00000"/>
+                <w:u w:val="single"/>
+                <w:rPrChange w:id="18" w:author="Sara Gomes" w:date="2018-04-22T11:46:00Z">
+                  <w:rPr/>
+                </w:rPrChange>
+              </w:rPr>
+              <w:t>Profile</w:t>
             </w:r>
           </w:p>
         </w:tc>
@@ -478,8 +629,22 @@
           <w:p>
             <w:pPr>
               <w:cnfStyle w:val="000000000000" w:firstRow="0" w:lastRow="0" w:firstColumn="0" w:lastColumn="0" w:oddVBand="0" w:evenVBand="0" w:oddHBand="0" w:evenHBand="0" w:firstRowFirstColumn="0" w:firstRowLastColumn="0" w:lastRowFirstColumn="0" w:lastRowLastColumn="0"/>
-            </w:pPr>
-            <w:r>
+              <w:rPr>
+                <w:color w:val="C00000"/>
+                <w:u w:val="single"/>
+                <w:rPrChange w:id="19" w:author="Sara Gomes" w:date="2018-04-22T11:46:00Z">
+                  <w:rPr/>
+                </w:rPrChange>
+              </w:rPr>
+            </w:pPr>
+            <w:r>
+              <w:rPr>
+                <w:color w:val="C00000"/>
+                <w:u w:val="single"/>
+                <w:rPrChange w:id="20" w:author="Sara Gomes" w:date="2018-04-22T11:46:00Z">
+                  <w:rPr/>
+                </w:rPrChange>
+              </w:rPr>
               <w:t>high</w:t>
             </w:r>
           </w:p>
@@ -492,6 +657,310 @@
             <w:pPr>
               <w:cnfStyle w:val="000000000000" w:firstRow="0" w:lastRow="0" w:firstColumn="0" w:lastColumn="0" w:oddVBand="0" w:evenVBand="0" w:oddHBand="0" w:evenHBand="0" w:firstRowFirstColumn="0" w:firstRowLastColumn="0" w:lastRowFirstColumn="0" w:lastRowLastColumn="0"/>
               <w:rPr>
+                <w:color w:val="C00000"/>
+                <w:u w:val="single"/>
+                <w:lang w:val="en-US"/>
+                <w:rPrChange w:id="21" w:author="Sara Gomes" w:date="2018-04-22T11:46:00Z">
+                  <w:rPr>
+                    <w:lang w:val="en-US"/>
+                  </w:rPr>
+                </w:rPrChange>
+              </w:rPr>
+            </w:pPr>
+            <w:r>
+              <w:rPr>
+                <w:color w:val="C00000"/>
+                <w:u w:val="single"/>
+                <w:lang w:val="en-US"/>
+                <w:rPrChange w:id="22" w:author="Sara Gomes" w:date="2018-04-22T11:46:00Z">
+                  <w:rPr>
+                    <w:lang w:val="en-US"/>
+                  </w:rPr>
+                </w:rPrChange>
+              </w:rPr>
+              <w:t xml:space="preserve">As an </w:t>
+            </w:r>
+            <w:r>
+              <w:rPr>
+                <w:i/>
+                <w:color w:val="C00000"/>
+                <w:u w:val="single"/>
+                <w:lang w:val="en-US"/>
+                <w:rPrChange w:id="23" w:author="Sara Gomes" w:date="2018-04-22T11:46:00Z">
+                  <w:rPr>
+                    <w:i/>
+                    <w:lang w:val="en-US"/>
+                  </w:rPr>
+                </w:rPrChange>
+              </w:rPr>
+              <w:t>Authenticated User</w:t>
+            </w:r>
+            <w:r>
+              <w:rPr>
+                <w:color w:val="C00000"/>
+                <w:u w:val="single"/>
+                <w:lang w:val="en-US"/>
+                <w:rPrChange w:id="24" w:author="Sara Gomes" w:date="2018-04-22T11:46:00Z">
+                  <w:rPr>
+                    <w:lang w:val="en-US"/>
+                  </w:rPr>
+                </w:rPrChange>
+              </w:rPr>
+              <w:t>, I want to see my profile</w:t>
+            </w:r>
+            <w:r>
+              <w:rPr>
+                <w:color w:val="C00000"/>
+                <w:u w:val="single"/>
+                <w:lang w:val="en-US"/>
+                <w:rPrChange w:id="25" w:author="Sara Gomes" w:date="2018-04-22T11:46:00Z">
+                  <w:rPr>
+                    <w:lang w:val="en-US"/>
+                  </w:rPr>
+                </w:rPrChange>
+              </w:rPr>
+              <w:t xml:space="preserve"> </w:t>
+            </w:r>
+            <w:r>
+              <w:rPr>
+                <w:color w:val="C00000"/>
+                <w:u w:val="single"/>
+                <w:lang w:val="en-US"/>
+                <w:rPrChange w:id="26" w:author="Sara Gomes" w:date="2018-04-22T11:46:00Z">
+                  <w:rPr>
+                    <w:lang w:val="en-US"/>
+                  </w:rPr>
+                </w:rPrChange>
+              </w:rPr>
+              <w:t>info and update it if necessary (picture, username</w:t>
+            </w:r>
+            <w:r>
+              <w:rPr>
+                <w:color w:val="C00000"/>
+                <w:u w:val="single"/>
+                <w:lang w:val="en-US"/>
+                <w:rPrChange w:id="27" w:author="Sara Gomes" w:date="2018-04-22T11:46:00Z">
+                  <w:rPr>
+                    <w:lang w:val="en-US"/>
+                  </w:rPr>
+                </w:rPrChange>
+              </w:rPr>
+              <w:t xml:space="preserve">, </w:t>
+            </w:r>
+            <w:r>
+              <w:rPr>
+                <w:color w:val="C00000"/>
+                <w:u w:val="single"/>
+                <w:lang w:val="en-US"/>
+                <w:rPrChange w:id="28" w:author="Sara Gomes" w:date="2018-04-22T11:46:00Z">
+                  <w:rPr>
+                    <w:lang w:val="en-US"/>
+                  </w:rPr>
+                </w:rPrChange>
+              </w:rPr>
+              <w:t xml:space="preserve">password, </w:t>
+            </w:r>
+            <w:proofErr w:type="spellStart"/>
+            <w:r>
+              <w:rPr>
+                <w:color w:val="C00000"/>
+                <w:u w:val="single"/>
+                <w:lang w:val="en-US"/>
+                <w:rPrChange w:id="29" w:author="Sara Gomes" w:date="2018-04-22T11:46:00Z">
+                  <w:rPr>
+                    <w:lang w:val="en-US"/>
+                  </w:rPr>
+                </w:rPrChange>
+              </w:rPr>
+              <w:t>etc</w:t>
+            </w:r>
+            <w:proofErr w:type="spellEnd"/>
+            <w:r>
+              <w:rPr>
+                <w:color w:val="C00000"/>
+                <w:u w:val="single"/>
+                <w:lang w:val="en-US"/>
+                <w:rPrChange w:id="30" w:author="Sara Gomes" w:date="2018-04-22T11:46:00Z">
+                  <w:rPr>
+                    <w:lang w:val="en-US"/>
+                  </w:rPr>
+                </w:rPrChange>
+              </w:rPr>
+              <w:t>).</w:t>
+            </w:r>
+          </w:p>
+        </w:tc>
+      </w:tr>
+      <w:tr>
+        <w:trPr>
+          <w:cnfStyle w:val="000000100000" w:firstRow="0" w:lastRow="0" w:firstColumn="0" w:lastColumn="0" w:oddVBand="0" w:evenVBand="0" w:oddHBand="1" w:evenHBand="0" w:firstRowFirstColumn="0" w:firstRowLastColumn="0" w:lastRowFirstColumn="0" w:lastRowLastColumn="0"/>
+        </w:trPr>
+        <w:tc>
+          <w:tcPr>
+            <w:cnfStyle w:val="001000000000" w:firstRow="0" w:lastRow="0" w:firstColumn="1" w:lastColumn="0" w:oddVBand="0" w:evenVBand="0" w:oddHBand="0" w:evenHBand="0" w:firstRowFirstColumn="0" w:firstRowLastColumn="0" w:lastRowFirstColumn="0" w:lastRowLastColumn="0"/>
+            <w:tcW w:w="1271" w:type="dxa"/>
+          </w:tcPr>
+          <w:p>
+            <w:pPr>
+              <w:rPr>
+                <w:b w:val="0"/>
+                <w:color w:val="C00000"/>
+                <w:rPrChange w:id="31" w:author="Sara Gomes" w:date="2018-04-22T11:45:00Z">
+                  <w:rPr>
+                    <w:b w:val="0"/>
+                  </w:rPr>
+                </w:rPrChange>
+              </w:rPr>
+            </w:pPr>
+            <w:del w:id="32" w:author="Sara Gomes" w:date="2018-04-22T11:45:00Z">
+              <w:r>
+                <w:rPr>
+                  <w:b w:val="0"/>
+                  <w:color w:val="C00000"/>
+                  <w:rPrChange w:id="33" w:author="Sara Gomes" w:date="2018-04-22T11:45:00Z">
+                    <w:rPr>
+                      <w:b w:val="0"/>
+                    </w:rPr>
+                  </w:rPrChange>
+                </w:rPr>
+                <w:delText>US24</w:delText>
+              </w:r>
+            </w:del>
+          </w:p>
+        </w:tc>
+        <w:tc>
+          <w:tcPr>
+            <w:tcW w:w="1559" w:type="dxa"/>
+          </w:tcPr>
+          <w:p>
+            <w:pPr>
+              <w:cnfStyle w:val="000000100000" w:firstRow="0" w:lastRow="0" w:firstColumn="0" w:lastColumn="0" w:oddVBand="0" w:evenVBand="0" w:oddHBand="1" w:evenHBand="0" w:firstRowFirstColumn="0" w:firstRowLastColumn="0" w:lastRowFirstColumn="0" w:lastRowLastColumn="0"/>
+            </w:pPr>
+            <w:del w:id="34" w:author="Sara Gomes" w:date="2018-04-22T11:45:00Z">
+              <w:r>
+                <w:delText>Create project</w:delText>
+              </w:r>
+            </w:del>
+          </w:p>
+        </w:tc>
+        <w:tc>
+          <w:tcPr>
+            <w:tcW w:w="1134" w:type="dxa"/>
+          </w:tcPr>
+          <w:p>
+            <w:pPr>
+              <w:cnfStyle w:val="000000100000" w:firstRow="0" w:lastRow="0" w:firstColumn="0" w:lastColumn="0" w:oddVBand="0" w:evenVBand="0" w:oddHBand="1" w:evenHBand="0" w:firstRowFirstColumn="0" w:firstRowLastColumn="0" w:lastRowFirstColumn="0" w:lastRowLastColumn="0"/>
+            </w:pPr>
+            <w:del w:id="35" w:author="Sara Gomes" w:date="2018-04-22T11:45:00Z">
+              <w:r>
+                <w:delText>high</w:delText>
+              </w:r>
+            </w:del>
+          </w:p>
+        </w:tc>
+        <w:tc>
+          <w:tcPr>
+            <w:tcW w:w="4530" w:type="dxa"/>
+          </w:tcPr>
+          <w:p>
+            <w:pPr>
+              <w:cnfStyle w:val="000000100000" w:firstRow="0" w:lastRow="0" w:firstColumn="0" w:lastColumn="0" w:oddVBand="0" w:evenVBand="0" w:oddHBand="1" w:evenHBand="0" w:firstRowFirstColumn="0" w:firstRowLastColumn="0" w:lastRowFirstColumn="0" w:lastRowLastColumn="0"/>
+              <w:rPr>
+                <w:lang w:val="en-US"/>
+              </w:rPr>
+            </w:pPr>
+            <w:del w:id="36" w:author="Sara Gomes" w:date="2018-04-22T11:45:00Z">
+              <w:r>
+                <w:rPr>
+                  <w:lang w:val="en-US"/>
+                </w:rPr>
+                <w:delText xml:space="preserve">As a </w:delText>
+              </w:r>
+              <w:r>
+                <w:rPr>
+                  <w:i/>
+                  <w:lang w:val="en-US"/>
+                </w:rPr>
+                <w:delText>User</w:delText>
+              </w:r>
+              <w:r>
+                <w:rPr>
+                  <w:lang w:val="en-US"/>
+                </w:rPr>
+                <w:delText>, I want to be able to create a new project.</w:delText>
+              </w:r>
+            </w:del>
+          </w:p>
+        </w:tc>
+      </w:tr>
+      <w:tr>
+        <w:tc>
+          <w:tcPr>
+            <w:cnfStyle w:val="001000000000" w:firstRow="0" w:lastRow="0" w:firstColumn="1" w:lastColumn="0" w:oddVBand="0" w:evenVBand="0" w:oddHBand="0" w:evenHBand="0" w:firstRowFirstColumn="0" w:firstRowLastColumn="0" w:lastRowFirstColumn="0" w:lastRowLastColumn="0"/>
+            <w:tcW w:w="1271" w:type="dxa"/>
+          </w:tcPr>
+          <w:p>
+            <w:pPr>
+              <w:rPr>
+                <w:b w:val="0"/>
+                <w:color w:val="C00000"/>
+                <w:u w:val="single"/>
+                <w:rPrChange w:id="37" w:author="Sara Gomes" w:date="2018-04-22T11:45:00Z">
+                  <w:rPr>
+                    <w:b w:val="0"/>
+                  </w:rPr>
+                </w:rPrChange>
+              </w:rPr>
+            </w:pPr>
+            <w:r>
+              <w:rPr>
+                <w:b w:val="0"/>
+                <w:color w:val="C00000"/>
+                <w:u w:val="single"/>
+                <w:rPrChange w:id="38" w:author="Sara Gomes" w:date="2018-04-22T11:45:00Z">
+                  <w:rPr>
+                    <w:b w:val="0"/>
+                  </w:rPr>
+                </w:rPrChange>
+              </w:rPr>
+              <w:t>US27</w:t>
+            </w:r>
+          </w:p>
+        </w:tc>
+        <w:tc>
+          <w:tcPr>
+            <w:tcW w:w="1559" w:type="dxa"/>
+          </w:tcPr>
+          <w:p>
+            <w:pPr>
+              <w:cnfStyle w:val="000000000000" w:firstRow="0" w:lastRow="0" w:firstColumn="0" w:lastColumn="0" w:oddVBand="0" w:evenVBand="0" w:oddHBand="0" w:evenHBand="0" w:firstRowFirstColumn="0" w:firstRowLastColumn="0" w:lastRowFirstColumn="0" w:lastRowLastColumn="0"/>
+            </w:pPr>
+            <w:r>
+              <w:t>Log out</w:t>
+            </w:r>
+          </w:p>
+        </w:tc>
+        <w:tc>
+          <w:tcPr>
+            <w:tcW w:w="1134" w:type="dxa"/>
+          </w:tcPr>
+          <w:p>
+            <w:pPr>
+              <w:cnfStyle w:val="000000000000" w:firstRow="0" w:lastRow="0" w:firstColumn="0" w:lastColumn="0" w:oddVBand="0" w:evenVBand="0" w:oddHBand="0" w:evenHBand="0" w:firstRowFirstColumn="0" w:firstRowLastColumn="0" w:lastRowFirstColumn="0" w:lastRowLastColumn="0"/>
+            </w:pPr>
+            <w:r>
+              <w:t>high</w:t>
+            </w:r>
+          </w:p>
+        </w:tc>
+        <w:tc>
+          <w:tcPr>
+            <w:tcW w:w="4530" w:type="dxa"/>
+          </w:tcPr>
+          <w:p>
+            <w:pPr>
+              <w:cnfStyle w:val="000000000000" w:firstRow="0" w:lastRow="0" w:firstColumn="0" w:lastColumn="0" w:oddVBand="0" w:evenVBand="0" w:oddHBand="0" w:evenHBand="0" w:firstRowFirstColumn="0" w:firstRowLastColumn="0" w:lastRowFirstColumn="0" w:lastRowLastColumn="0"/>
+              <w:rPr>
                 <w:lang w:val="en-US"/>
               </w:rPr>
             </w:pPr>
@@ -512,7 +981,7 @@
               <w:rPr>
                 <w:lang w:val="en-US"/>
               </w:rPr>
-              <w:t>, I want to be able to create a new project.</w:t>
+              <w:t>, I want to be able to log out from the system.</w:t>
             </w:r>
           </w:p>
         </w:tc>
@@ -729,7 +1198,7 @@
                                 <a14:useLocalDpi xmlns:a14="http://schemas.microsoft.com/office/drawing/2010/main" val="0"/>
                               </a:ext>
                               <a:ext uri="{96DAC541-7B7A-43D3-8B79-37D633B846F1}">
-                                <asvg:svgBlip xmlns:asvg="http://schemas.microsoft.com/office/drawing/2016/SVG/main" xmlns:w16se="http://schemas.microsoft.com/office/word/2015/wordml/symex" xmlns:w16cid="http://schemas.microsoft.com/office/word/2016/wordml/cid" xmlns:w="http://schemas.openxmlformats.org/wordprocessingml/2006/main" xmlns:w10="urn:schemas-microsoft-com:office:word" xmlns:v="urn:schemas-microsoft-com:vml" xmlns:o="urn:schemas-microsoft-com:office:office" xmlns:am3d="http://schemas.microsoft.com/office/drawing/2017/model3d" xmlns:aink="http://schemas.microsoft.com/office/drawing/2016/ink" xmlns:cx8="http://schemas.microsoft.com/office/drawing/2016/5/14/chartex" xmlns:cx7="http://schemas.microsoft.com/office/drawing/2016/5/13/chartex" xmlns:cx6="http://schemas.microsoft.com/office/drawing/2016/5/12/chartex" xmlns:cx5="http://schemas.microsoft.com/office/drawing/2016/5/11/chartex" xmlns:cx4="http://schemas.microsoft.com/office/drawing/2016/5/10/chartex" xmlns:cx3="http://schemas.microsoft.com/office/drawing/2016/5/9/chartex" xmlns:cx2="http://schemas.microsoft.com/office/drawing/2015/10/21/chartex" xmlns:cx1="http://schemas.microsoft.com/office/drawing/2015/9/8/chartex" xmlns:cx="http://schemas.microsoft.com/office/drawing/2014/chartex" xmlns="" r:embed="rId6"/>
+                                <asvg:svgBlip xmlns:asvg="http://schemas.microsoft.com/office/drawing/2016/SVG/main" r:embed="rId6"/>
                               </a:ext>
                             </a:extLst>
                           </a:blip>
@@ -851,6 +1320,200 @@
               </w:rPr>
               <w:t>POST /logout</w:t>
             </w:r>
+          </w:p>
+        </w:tc>
+      </w:tr>
+      <w:tr>
+        <w:tc>
+          <w:tcPr>
+            <w:cnfStyle w:val="001000000000" w:firstRow="0" w:lastRow="0" w:firstColumn="1" w:lastColumn="0" w:oddVBand="0" w:evenVBand="0" w:oddHBand="0" w:evenHBand="0" w:firstRowFirstColumn="0" w:firstRowLastColumn="0" w:lastRowFirstColumn="0" w:lastRowLastColumn="0"/>
+            <w:tcW w:w="3256" w:type="dxa"/>
+          </w:tcPr>
+          <w:p>
+            <w:pPr>
+              <w:rPr>
+                <w:b w:val="0"/>
+                <w:color w:val="C00000"/>
+                <w:u w:val="single"/>
+                <w:lang w:val="en-US"/>
+                <w:rPrChange w:id="39" w:author="Sara Gomes" w:date="2018-04-22T11:46:00Z">
+                  <w:rPr>
+                    <w:b w:val="0"/>
+                    <w:lang w:val="en-US"/>
+                  </w:rPr>
+                </w:rPrChange>
+              </w:rPr>
+            </w:pPr>
+            <w:r>
+              <w:rPr>
+                <w:b w:val="0"/>
+                <w:color w:val="C00000"/>
+                <w:u w:val="single"/>
+                <w:lang w:val="en-US"/>
+                <w:rPrChange w:id="40" w:author="Sara Gomes" w:date="2018-04-22T11:46:00Z">
+                  <w:rPr>
+                    <w:b w:val="0"/>
+                    <w:lang w:val="en-US"/>
+                  </w:rPr>
+                </w:rPrChange>
+              </w:rPr>
+              <w:t>R104: Register form</w:t>
+            </w:r>
+          </w:p>
+        </w:tc>
+        <w:tc>
+          <w:tcPr>
+            <w:tcW w:w="2409" w:type="dxa"/>
+          </w:tcPr>
+          <w:p>
+            <w:pPr>
+              <w:cnfStyle w:val="000000000000" w:firstRow="0" w:lastRow="0" w:firstColumn="0" w:lastColumn="0" w:oddVBand="0" w:evenVBand="0" w:oddHBand="0" w:evenHBand="0" w:firstRowFirstColumn="0" w:firstRowLastColumn="0" w:lastRowFirstColumn="0" w:lastRowLastColumn="0"/>
+              <w:rPr>
+                <w:color w:val="C00000"/>
+                <w:u w:val="single"/>
+                <w:lang w:val="en-US"/>
+                <w:rPrChange w:id="41" w:author="Sara Gomes" w:date="2018-04-22T11:46:00Z">
+                  <w:rPr>
+                    <w:lang w:val="en-US"/>
+                  </w:rPr>
+                </w:rPrChange>
+              </w:rPr>
+            </w:pPr>
+            <w:ins w:id="42" w:author="Sara Gomes" w:date="2018-04-22T11:53:00Z">
+              <w:r>
+                <w:rPr>
+                  <w:noProof/>
+                  <w:color w:val="C00000"/>
+                  <w:u w:val="single"/>
+                  <w:lang w:val="en-US"/>
+                </w:rPr>
+                <w:drawing>
+                  <wp:inline distT="0" distB="0" distL="0" distR="0" wp14:anchorId="45623135" wp14:editId="2B97BC1B">
+                    <wp:extent cx="170815" cy="170815"/>
+                    <wp:effectExtent l="0" t="0" r="635" b="635"/>
+                    <wp:docPr id="2" name="Imagem 2"/>
+                    <wp:cNvGraphicFramePr>
+                      <a:graphicFrameLocks xmlns:a="http://schemas.openxmlformats.org/drawingml/2006/main" noChangeAspect="1"/>
+                    </wp:cNvGraphicFramePr>
+                    <a:graphic xmlns:a="http://schemas.openxmlformats.org/drawingml/2006/main">
+                      <a:graphicData uri="http://schemas.openxmlformats.org/drawingml/2006/picture">
+                        <pic:pic xmlns:pic="http://schemas.openxmlformats.org/drawingml/2006/picture">
+                          <pic:nvPicPr>
+                            <pic:cNvPr id="0" name="Picture 2"/>
+                            <pic:cNvPicPr>
+                              <a:picLocks noChangeAspect="1" noChangeArrowheads="1"/>
+                            </pic:cNvPicPr>
+                          </pic:nvPicPr>
+                          <pic:blipFill>
+                            <a:blip r:embed="rId7">
+                              <a:extLst>
+                                <a:ext uri="{28A0092B-C50C-407E-A947-70E740481C1C}">
+                                  <a14:useLocalDpi xmlns:a14="http://schemas.microsoft.com/office/drawing/2010/main" val="0"/>
+                                </a:ext>
+                              </a:extLst>
+                            </a:blip>
+                            <a:srcRect/>
+                            <a:stretch>
+                              <a:fillRect/>
+                            </a:stretch>
+                          </pic:blipFill>
+                          <pic:spPr bwMode="auto">
+                            <a:xfrm>
+                              <a:off x="0" y="0"/>
+                              <a:ext cx="170815" cy="170815"/>
+                            </a:xfrm>
+                            <a:prstGeom prst="rect">
+                              <a:avLst/>
+                            </a:prstGeom>
+                            <a:noFill/>
+                          </pic:spPr>
+                        </pic:pic>
+                      </a:graphicData>
+                    </a:graphic>
+                  </wp:inline>
+                </w:drawing>
+              </w:r>
+              <w:r>
+                <w:rPr>
+                  <w:color w:val="C00000"/>
+                  <w:u w:val="single"/>
+                  <w:lang w:val="en-US"/>
+                </w:rPr>
+                <w:t xml:space="preserve"> /register</w:t>
+              </w:r>
+            </w:ins>
+          </w:p>
+        </w:tc>
+      </w:tr>
+      <w:tr>
+        <w:trPr>
+          <w:cnfStyle w:val="000000100000" w:firstRow="0" w:lastRow="0" w:firstColumn="0" w:lastColumn="0" w:oddVBand="0" w:evenVBand="0" w:oddHBand="1" w:evenHBand="0" w:firstRowFirstColumn="0" w:firstRowLastColumn="0" w:lastRowFirstColumn="0" w:lastRowLastColumn="0"/>
+        </w:trPr>
+        <w:tc>
+          <w:tcPr>
+            <w:cnfStyle w:val="001000000000" w:firstRow="0" w:lastRow="0" w:firstColumn="1" w:lastColumn="0" w:oddVBand="0" w:evenVBand="0" w:oddHBand="0" w:evenHBand="0" w:firstRowFirstColumn="0" w:firstRowLastColumn="0" w:lastRowFirstColumn="0" w:lastRowLastColumn="0"/>
+            <w:tcW w:w="3256" w:type="dxa"/>
+          </w:tcPr>
+          <w:p>
+            <w:pPr>
+              <w:rPr>
+                <w:b w:val="0"/>
+                <w:color w:val="C00000"/>
+                <w:u w:val="single"/>
+                <w:lang w:val="en-US"/>
+                <w:rPrChange w:id="43" w:author="Sara Gomes" w:date="2018-04-22T11:46:00Z">
+                  <w:rPr>
+                    <w:b w:val="0"/>
+                    <w:lang w:val="en-US"/>
+                  </w:rPr>
+                </w:rPrChange>
+              </w:rPr>
+            </w:pPr>
+            <w:r>
+              <w:rPr>
+                <w:b w:val="0"/>
+                <w:color w:val="C00000"/>
+                <w:u w:val="single"/>
+                <w:lang w:val="en-US"/>
+                <w:rPrChange w:id="44" w:author="Sara Gomes" w:date="2018-04-22T11:46:00Z">
+                  <w:rPr>
+                    <w:b w:val="0"/>
+                    <w:lang w:val="en-US"/>
+                  </w:rPr>
+                </w:rPrChange>
+              </w:rPr>
+              <w:t>R105: Register action</w:t>
+            </w:r>
+          </w:p>
+        </w:tc>
+        <w:tc>
+          <w:tcPr>
+            <w:tcW w:w="2409" w:type="dxa"/>
+          </w:tcPr>
+          <w:p>
+            <w:pPr>
+              <w:cnfStyle w:val="000000100000" w:firstRow="0" w:lastRow="0" w:firstColumn="0" w:lastColumn="0" w:oddVBand="0" w:evenVBand="0" w:oddHBand="1" w:evenHBand="0" w:firstRowFirstColumn="0" w:firstRowLastColumn="0" w:lastRowFirstColumn="0" w:lastRowLastColumn="0"/>
+              <w:rPr>
+                <w:color w:val="C00000"/>
+                <w:u w:val="single"/>
+                <w:lang w:val="en-US"/>
+                <w:rPrChange w:id="45" w:author="Sara Gomes" w:date="2018-04-22T11:46:00Z">
+                  <w:rPr>
+                    <w:lang w:val="en-US"/>
+                  </w:rPr>
+                </w:rPrChange>
+              </w:rPr>
+            </w:pPr>
+            <w:ins w:id="46" w:author="Sara Gomes" w:date="2018-04-22T11:53:00Z">
+              <w:r>
+                <w:rPr>
+                  <w:color w:val="C00000"/>
+                  <w:u w:val="single"/>
+                  <w:lang w:val="en-US"/>
+                </w:rPr>
+                <w:t>POST /register</w:t>
+              </w:r>
+            </w:ins>
           </w:p>
         </w:tc>
       </w:tr>
@@ -930,7 +1593,7 @@
                                 <a14:useLocalDpi xmlns:a14="http://schemas.microsoft.com/office/drawing/2010/main" val="0"/>
                               </a:ext>
                               <a:ext uri="{96DAC541-7B7A-43D3-8B79-37D633B846F1}">
-                                <asvg:svgBlip xmlns:asvg="http://schemas.microsoft.com/office/drawing/2016/SVG/main" xmlns:w16se="http://schemas.microsoft.com/office/word/2015/wordml/symex" xmlns:w16cid="http://schemas.microsoft.com/office/word/2016/wordml/cid" xmlns:w="http://schemas.openxmlformats.org/wordprocessingml/2006/main" xmlns:w10="urn:schemas-microsoft-com:office:word" xmlns:v="urn:schemas-microsoft-com:vml" xmlns:o="urn:schemas-microsoft-com:office:office" xmlns:am3d="http://schemas.microsoft.com/office/drawing/2017/model3d" xmlns:aink="http://schemas.microsoft.com/office/drawing/2016/ink" xmlns:cx8="http://schemas.microsoft.com/office/drawing/2016/5/14/chartex" xmlns:cx7="http://schemas.microsoft.com/office/drawing/2016/5/13/chartex" xmlns:cx6="http://schemas.microsoft.com/office/drawing/2016/5/12/chartex" xmlns:cx5="http://schemas.microsoft.com/office/drawing/2016/5/11/chartex" xmlns:cx4="http://schemas.microsoft.com/office/drawing/2016/5/10/chartex" xmlns:cx3="http://schemas.microsoft.com/office/drawing/2016/5/9/chartex" xmlns:cx2="http://schemas.microsoft.com/office/drawing/2015/10/21/chartex" xmlns:cx1="http://schemas.microsoft.com/office/drawing/2015/9/8/chartex" xmlns:cx="http://schemas.microsoft.com/office/drawing/2014/chartex" xmlns="" r:embed="rId6"/>
+                                <asvg:svgBlip xmlns:asvg="http://schemas.microsoft.com/office/drawing/2016/SVG/main" r:embed="rId6"/>
                               </a:ext>
                             </a:extLst>
                           </a:blip>
@@ -959,14 +1622,23 @@
                 </wp:anchor>
               </w:drawing>
             </w:r>
-            <w:hyperlink r:id="rId7" w:history="1">
+            <w:hyperlink r:id="rId8" w:history="1">
               <w:r>
                 <w:rPr>
                   <w:rStyle w:val="Hiperligao"/>
                   <w:lang w:val="en-US"/>
                 </w:rPr>
-                <w:t>/{id}/personalInfo</w:t>
+                <w:t>/{id}/</w:t>
               </w:r>
+              <w:proofErr w:type="spellStart"/>
+              <w:r>
+                <w:rPr>
+                  <w:rStyle w:val="Hiperligao"/>
+                  <w:lang w:val="en-US"/>
+                </w:rPr>
+                <w:t>personalInfo</w:t>
+              </w:r>
+              <w:proofErr w:type="spellEnd"/>
             </w:hyperlink>
           </w:p>
         </w:tc>
@@ -974,6 +1646,7 @@
       <w:tr>
         <w:trPr>
           <w:cnfStyle w:val="000000100000" w:firstRow="0" w:lastRow="0" w:firstColumn="0" w:lastColumn="0" w:oddVBand="0" w:evenVBand="0" w:oddHBand="1" w:evenHBand="0" w:firstRowFirstColumn="0" w:firstRowLastColumn="0" w:lastRowFirstColumn="0" w:lastRowLastColumn="0"/>
+          <w:ins w:id="47" w:author="Sara Gomes" w:date="2018-04-22T11:50:00Z"/>
         </w:trPr>
         <w:tc>
           <w:tcPr>
@@ -983,15 +1656,157 @@
           <w:p>
             <w:pPr>
               <w:rPr>
+                <w:ins w:id="48" w:author="Sara Gomes" w:date="2018-04-22T11:50:00Z"/>
                 <w:b w:val="0"/>
                 <w:lang w:val="en-US"/>
-              </w:rPr>
-            </w:pPr>
-            <w:r>
+                <w:rPrChange w:id="49" w:author="Sara Gomes" w:date="2018-04-22T11:51:00Z">
+                  <w:rPr>
+                    <w:ins w:id="50" w:author="Sara Gomes" w:date="2018-04-22T11:50:00Z"/>
+                    <w:lang w:val="en-US"/>
+                  </w:rPr>
+                </w:rPrChange>
+              </w:rPr>
+            </w:pPr>
+            <w:ins w:id="51" w:author="Sara Gomes" w:date="2018-04-22T11:50:00Z">
+              <w:r>
+                <w:rPr>
+                  <w:b w:val="0"/>
+                  <w:lang w:val="en-US"/>
+                  <w:rPrChange w:id="52" w:author="Sara Gomes" w:date="2018-04-22T11:51:00Z">
+                    <w:rPr>
+                      <w:lang w:val="en-US"/>
+                    </w:rPr>
+                  </w:rPrChange>
+                </w:rPr>
+                <w:t>R108: Change a</w:t>
+              </w:r>
+            </w:ins>
+            <w:ins w:id="53" w:author="Sara Gomes" w:date="2018-04-22T11:51:00Z">
+              <w:r>
+                <w:rPr>
+                  <w:b w:val="0"/>
+                  <w:lang w:val="en-US"/>
+                  <w:rPrChange w:id="54" w:author="Sara Gomes" w:date="2018-04-22T11:51:00Z">
+                    <w:rPr>
+                      <w:lang w:val="en-US"/>
+                    </w:rPr>
+                  </w:rPrChange>
+                </w:rPr>
+                <w:t>ccount settings form</w:t>
+              </w:r>
+            </w:ins>
+          </w:p>
+        </w:tc>
+        <w:tc>
+          <w:tcPr>
+            <w:tcW w:w="2409" w:type="dxa"/>
+          </w:tcPr>
+          <w:p>
+            <w:pPr>
+              <w:cnfStyle w:val="000000100000" w:firstRow="0" w:lastRow="0" w:firstColumn="0" w:lastColumn="0" w:oddVBand="0" w:evenVBand="0" w:oddHBand="1" w:evenHBand="0" w:firstRowFirstColumn="0" w:firstRowLastColumn="0" w:lastRowFirstColumn="0" w:lastRowLastColumn="0"/>
+              <w:rPr>
+                <w:ins w:id="55" w:author="Sara Gomes" w:date="2018-04-22T11:50:00Z"/>
+                <w:noProof/>
+                <w:lang w:eastAsia="pt-PT"/>
+                <w:rPrChange w:id="56" w:author="Sara Gomes" w:date="2018-04-22T11:51:00Z">
+                  <w:rPr>
+                    <w:ins w:id="57" w:author="Sara Gomes" w:date="2018-04-22T11:50:00Z"/>
+                    <w:noProof/>
+                    <w:lang w:val="pt-PT" w:eastAsia="pt-PT"/>
+                  </w:rPr>
+                </w:rPrChange>
+              </w:rPr>
+            </w:pPr>
+            <w:ins w:id="58" w:author="Sara Gomes" w:date="2018-04-22T11:53:00Z">
+              <w:r>
+                <w:rPr>
+                  <w:noProof/>
+                  <w:lang w:eastAsia="pt-PT"/>
+                </w:rPr>
+                <w:drawing>
+                  <wp:inline distT="0" distB="0" distL="0" distR="0" wp14:anchorId="278E234D" wp14:editId="35C98149">
+                    <wp:extent cx="170815" cy="170815"/>
+                    <wp:effectExtent l="0" t="0" r="635" b="635"/>
+                    <wp:docPr id="3" name="Imagem 3"/>
+                    <wp:cNvGraphicFramePr>
+                      <a:graphicFrameLocks xmlns:a="http://schemas.openxmlformats.org/drawingml/2006/main" noChangeAspect="1"/>
+                    </wp:cNvGraphicFramePr>
+                    <a:graphic xmlns:a="http://schemas.openxmlformats.org/drawingml/2006/main">
+                      <a:graphicData uri="http://schemas.openxmlformats.org/drawingml/2006/picture">
+                        <pic:pic xmlns:pic="http://schemas.openxmlformats.org/drawingml/2006/picture">
+                          <pic:nvPicPr>
+                            <pic:cNvPr id="0" name="Picture 3"/>
+                            <pic:cNvPicPr>
+                              <a:picLocks noChangeAspect="1" noChangeArrowheads="1"/>
+                            </pic:cNvPicPr>
+                          </pic:nvPicPr>
+                          <pic:blipFill>
+                            <a:blip r:embed="rId7">
+                              <a:extLst>
+                                <a:ext uri="{28A0092B-C50C-407E-A947-70E740481C1C}">
+                                  <a14:useLocalDpi xmlns:a14="http://schemas.microsoft.com/office/drawing/2010/main" val="0"/>
+                                </a:ext>
+                              </a:extLst>
+                            </a:blip>
+                            <a:srcRect/>
+                            <a:stretch>
+                              <a:fillRect/>
+                            </a:stretch>
+                          </pic:blipFill>
+                          <pic:spPr bwMode="auto">
+                            <a:xfrm>
+                              <a:off x="0" y="0"/>
+                              <a:ext cx="170815" cy="170815"/>
+                            </a:xfrm>
+                            <a:prstGeom prst="rect">
+                              <a:avLst/>
+                            </a:prstGeom>
+                            <a:noFill/>
+                          </pic:spPr>
+                        </pic:pic>
+                      </a:graphicData>
+                    </a:graphic>
+                  </wp:inline>
+                </w:drawing>
+              </w:r>
+              <w:r>
+                <w:rPr>
+                  <w:noProof/>
+                  <w:lang w:eastAsia="pt-PT"/>
+                </w:rPr>
+                <w:t xml:space="preserve"> /{id</w:t>
+              </w:r>
+            </w:ins>
+            <w:ins w:id="59" w:author="Sara Gomes" w:date="2018-04-22T11:54:00Z">
+              <w:r>
+                <w:rPr>
+                  <w:noProof/>
+                  <w:lang w:eastAsia="pt-PT"/>
+                </w:rPr>
+                <w:t>}/settings</w:t>
+              </w:r>
+            </w:ins>
+          </w:p>
+        </w:tc>
+      </w:tr>
+      <w:tr>
+        <w:tc>
+          <w:tcPr>
+            <w:cnfStyle w:val="001000000000" w:firstRow="0" w:lastRow="0" w:firstColumn="1" w:lastColumn="0" w:oddVBand="0" w:evenVBand="0" w:oddHBand="0" w:evenHBand="0" w:firstRowFirstColumn="0" w:firstRowLastColumn="0" w:lastRowFirstColumn="0" w:lastRowLastColumn="0"/>
+            <w:tcW w:w="3256" w:type="dxa"/>
+          </w:tcPr>
+          <w:p>
+            <w:pPr>
               <w:rPr>
                 <w:b w:val="0"/>
                 <w:lang w:val="en-US"/>
               </w:rPr>
+            </w:pPr>
+            <w:r>
+              <w:rPr>
+                <w:b w:val="0"/>
+                <w:lang w:val="en-US"/>
+              </w:rPr>
               <w:t>R118: View user’s projects</w:t>
             </w:r>
           </w:p>
@@ -1002,7 +1817,7 @@
           </w:tcPr>
           <w:p>
             <w:pPr>
-              <w:cnfStyle w:val="000000100000" w:firstRow="0" w:lastRow="0" w:firstColumn="0" w:lastColumn="0" w:oddVBand="0" w:evenVBand="0" w:oddHBand="1" w:evenHBand="0" w:firstRowFirstColumn="0" w:firstRowLastColumn="0" w:lastRowFirstColumn="0" w:lastRowLastColumn="0"/>
+              <w:cnfStyle w:val="000000000000" w:firstRow="0" w:lastRow="0" w:firstColumn="0" w:lastColumn="0" w:oddVBand="0" w:evenVBand="0" w:oddHBand="0" w:evenHBand="0" w:firstRowFirstColumn="0" w:firstRowLastColumn="0" w:lastRowFirstColumn="0" w:lastRowLastColumn="0"/>
               <w:rPr>
                 <w:lang w:val="en-US"/>
               </w:rPr>
@@ -1050,7 +1865,7 @@
                                 <a14:useLocalDpi xmlns:a14="http://schemas.microsoft.com/office/drawing/2010/main" val="0"/>
                               </a:ext>
                               <a:ext uri="{96DAC541-7B7A-43D3-8B79-37D633B846F1}">
-                                <asvg:svgBlip xmlns:asvg="http://schemas.microsoft.com/office/drawing/2016/SVG/main" xmlns:w16se="http://schemas.microsoft.com/office/word/2015/wordml/symex" xmlns:w16cid="http://schemas.microsoft.com/office/word/2016/wordml/cid" xmlns:w="http://schemas.openxmlformats.org/wordprocessingml/2006/main" xmlns:w10="urn:schemas-microsoft-com:office:word" xmlns:v="urn:schemas-microsoft-com:vml" xmlns:o="urn:schemas-microsoft-com:office:office" xmlns:am3d="http://schemas.microsoft.com/office/drawing/2017/model3d" xmlns:aink="http://schemas.microsoft.com/office/drawing/2016/ink" xmlns:cx8="http://schemas.microsoft.com/office/drawing/2016/5/14/chartex" xmlns:cx7="http://schemas.microsoft.com/office/drawing/2016/5/13/chartex" xmlns:cx6="http://schemas.microsoft.com/office/drawing/2016/5/12/chartex" xmlns:cx5="http://schemas.microsoft.com/office/drawing/2016/5/11/chartex" xmlns:cx4="http://schemas.microsoft.com/office/drawing/2016/5/10/chartex" xmlns:cx3="http://schemas.microsoft.com/office/drawing/2016/5/9/chartex" xmlns:cx2="http://schemas.microsoft.com/office/drawing/2015/10/21/chartex" xmlns:cx1="http://schemas.microsoft.com/office/drawing/2015/9/8/chartex" xmlns:cx="http://schemas.microsoft.com/office/drawing/2014/chartex" xmlns="" r:embed="rId6"/>
+                                <asvg:svgBlip xmlns:asvg="http://schemas.microsoft.com/office/drawing/2016/SVG/main" r:embed="rId6"/>
                               </a:ext>
                             </a:extLst>
                           </a:blip>
@@ -1079,7 +1894,7 @@
                 </wp:anchor>
               </w:drawing>
             </w:r>
-            <w:hyperlink r:id="rId8" w:history="1">
+            <w:hyperlink r:id="rId9" w:history="1">
               <w:r>
                 <w:rPr>
                   <w:rStyle w:val="Hiperligao"/>
@@ -1096,6 +1911,7 @@
       <w:pPr>
         <w:spacing w:after="0"/>
         <w:rPr>
+          <w:ins w:id="60" w:author="Sara Gomes" w:date="2018-04-22T11:54:00Z"/>
           <w:lang w:val="en-US"/>
         </w:rPr>
       </w:pPr>
@@ -1104,6 +1920,14 @@
       <w:pPr>
         <w:spacing w:after="0"/>
         <w:rPr>
+          <w:lang w:val="en-US"/>
+        </w:rPr>
+      </w:pPr>
+    </w:p>
+    <w:p>
+      <w:pPr>
+        <w:spacing w:after="0"/>
+        <w:rPr>
           <w:b/>
           <w:lang w:val="en-US"/>
         </w:rPr>
@@ -1113,6 +1937,7 @@
           <w:b/>
           <w:lang w:val="en-US"/>
         </w:rPr>
+        <w:lastRenderedPageBreak/>
         <w:t>Module M07: Static pages</w:t>
       </w:r>
     </w:p>
@@ -1248,7 +2073,7 @@
                                 <a14:useLocalDpi xmlns:a14="http://schemas.microsoft.com/office/drawing/2010/main" val="0"/>
                               </a:ext>
                               <a:ext uri="{96DAC541-7B7A-43D3-8B79-37D633B846F1}">
-                                <asvg:svgBlip xmlns:asvg="http://schemas.microsoft.com/office/drawing/2016/SVG/main" xmlns:w16se="http://schemas.microsoft.com/office/word/2015/wordml/symex" xmlns:w16cid="http://schemas.microsoft.com/office/word/2016/wordml/cid" xmlns:w="http://schemas.openxmlformats.org/wordprocessingml/2006/main" xmlns:w10="urn:schemas-microsoft-com:office:word" xmlns:v="urn:schemas-microsoft-com:vml" xmlns:o="urn:schemas-microsoft-com:office:office" xmlns:am3d="http://schemas.microsoft.com/office/drawing/2017/model3d" xmlns:aink="http://schemas.microsoft.com/office/drawing/2016/ink" xmlns:cx8="http://schemas.microsoft.com/office/drawing/2016/5/14/chartex" xmlns:cx7="http://schemas.microsoft.com/office/drawing/2016/5/13/chartex" xmlns:cx6="http://schemas.microsoft.com/office/drawing/2016/5/12/chartex" xmlns:cx5="http://schemas.microsoft.com/office/drawing/2016/5/11/chartex" xmlns:cx4="http://schemas.microsoft.com/office/drawing/2016/5/10/chartex" xmlns:cx3="http://schemas.microsoft.com/office/drawing/2016/5/9/chartex" xmlns:cx2="http://schemas.microsoft.com/office/drawing/2015/10/21/chartex" xmlns:cx1="http://schemas.microsoft.com/office/drawing/2015/9/8/chartex" xmlns:cx="http://schemas.microsoft.com/office/drawing/2014/chartex" xmlns="" r:embed="rId6"/>
+                                <asvg:svgBlip xmlns:asvg="http://schemas.microsoft.com/office/drawing/2016/SVG/main" r:embed="rId6"/>
                               </a:ext>
                             </a:extLst>
                           </a:blip>
@@ -1277,7 +2102,7 @@
                 </wp:anchor>
               </w:drawing>
             </w:r>
-            <w:hyperlink r:id="rId9" w:history="1">
+            <w:hyperlink r:id="rId10" w:history="1">
               <w:r>
                 <w:rPr>
                   <w:rStyle w:val="Hiperligao"/>
@@ -1352,7 +2177,7 @@
         </w:rPr>
         <w:t xml:space="preserve">The prototype is available at: </w:t>
       </w:r>
-      <w:hyperlink r:id="rId10" w:history="1">
+      <w:hyperlink r:id="rId11" w:history="1">
         <w:r>
           <w:rPr>
             <w:rStyle w:val="Hiperligao"/>
@@ -1407,7 +2232,7 @@
         </w:rPr>
         <w:t xml:space="preserve"> </w:t>
       </w:r>
-      <w:hyperlink r:id="rId11" w:history="1">
+      <w:hyperlink r:id="rId12" w:history="1">
         <w:r>
           <w:rPr>
             <w:rStyle w:val="Hiperligao"/>
@@ -1422,8 +2247,6 @@
         </w:rPr>
         <w:t xml:space="preserve"> </w:t>
       </w:r>
-      <w:bookmarkStart w:id="0" w:name="_GoBack"/>
-      <w:bookmarkEnd w:id="0"/>
     </w:p>
     <w:p>
       <w:pPr>
@@ -1437,17 +2260,206 @@
       <w:pPr>
         <w:spacing w:after="0"/>
         <w:rPr>
+          <w:ins w:id="61" w:author="Sara Gomes" w:date="2018-04-22T11:55:00Z"/>
           <w:lang w:val="en-US"/>
         </w:rPr>
       </w:pPr>
+      <w:ins w:id="62" w:author="Sara Gomes" w:date="2018-04-22T11:55:00Z">
+        <w:r>
+          <w:rPr>
+            <w:lang w:val="en-US"/>
+          </w:rPr>
+          <w:t>Changes made to the previous submission:</w:t>
+        </w:r>
+      </w:ins>
     </w:p>
     <w:p>
       <w:pPr>
+        <w:pStyle w:val="PargrafodaLista"/>
+        <w:numPr>
+          <w:ilvl w:val="0"/>
+          <w:numId w:val="3"/>
+        </w:numPr>
+        <w:spacing w:after="0"/>
+        <w:rPr>
+          <w:ins w:id="63" w:author="Sara Gomes" w:date="2018-04-22T11:57:00Z"/>
+          <w:lang w:val="en-US"/>
+        </w:rPr>
+      </w:pPr>
+      <w:ins w:id="64" w:author="Sara Gomes" w:date="2018-04-22T11:55:00Z">
+        <w:r>
+          <w:rPr>
+            <w:lang w:val="en-US"/>
+          </w:rPr>
+          <w:t xml:space="preserve">Removed </w:t>
+        </w:r>
+      </w:ins>
+      <w:ins w:id="65" w:author="Sara Gomes" w:date="2018-04-22T11:56:00Z">
+        <w:r>
+          <w:rPr>
+            <w:lang w:val="en-US"/>
+          </w:rPr>
+          <w:t>US24</w:t>
+        </w:r>
+      </w:ins>
+      <w:ins w:id="66" w:author="Sara Gomes" w:date="2018-04-22T11:55:00Z">
+        <w:r>
+          <w:rPr>
+            <w:lang w:val="en-US"/>
+          </w:rPr>
+          <w:t xml:space="preserve"> from implemented </w:t>
+        </w:r>
+      </w:ins>
+      <w:ins w:id="67" w:author="Sara Gomes" w:date="2018-04-22T11:56:00Z">
+        <w:r>
+          <w:rPr>
+            <w:lang w:val="en-US"/>
+          </w:rPr>
+          <w:t>u</w:t>
+        </w:r>
+      </w:ins>
+      <w:ins w:id="68" w:author="Sara Gomes" w:date="2018-04-22T11:55:00Z">
+        <w:r>
+          <w:rPr>
+            <w:lang w:val="en-US"/>
+          </w:rPr>
+          <w:t xml:space="preserve">ser </w:t>
+        </w:r>
+      </w:ins>
+      <w:ins w:id="69" w:author="Sara Gomes" w:date="2018-04-22T11:56:00Z">
+        <w:r>
+          <w:rPr>
+            <w:lang w:val="en-US"/>
+          </w:rPr>
+          <w:t>s</w:t>
+        </w:r>
+      </w:ins>
+      <w:ins w:id="70" w:author="Sara Gomes" w:date="2018-04-22T11:55:00Z">
+        <w:r>
+          <w:rPr>
+            <w:lang w:val="en-US"/>
+          </w:rPr>
+          <w:t>tories;</w:t>
+        </w:r>
+      </w:ins>
+    </w:p>
+    <w:p>
+      <w:pPr>
+        <w:pStyle w:val="PargrafodaLista"/>
+        <w:numPr>
+          <w:ilvl w:val="0"/>
+          <w:numId w:val="3"/>
+        </w:numPr>
+        <w:spacing w:after="0"/>
+        <w:rPr>
+          <w:ins w:id="71" w:author="Sara Gomes" w:date="2018-04-22T11:55:00Z"/>
+          <w:lang w:val="en-US"/>
+        </w:rPr>
+      </w:pPr>
+      <w:ins w:id="72" w:author="Sara Gomes" w:date="2018-04-22T11:57:00Z">
+        <w:r>
+          <w:rPr>
+            <w:lang w:val="en-US"/>
+          </w:rPr>
+          <w:t>Changed user stories code in accordance to A2;</w:t>
+        </w:r>
+      </w:ins>
+      <w:bookmarkStart w:id="73" w:name="_GoBack"/>
+      <w:bookmarkEnd w:id="73"/>
+    </w:p>
+    <w:p>
+      <w:pPr>
+        <w:pStyle w:val="PargrafodaLista"/>
+        <w:numPr>
+          <w:ilvl w:val="0"/>
+          <w:numId w:val="3"/>
+        </w:numPr>
+        <w:spacing w:after="0"/>
+        <w:rPr>
+          <w:ins w:id="74" w:author="Sara Gomes" w:date="2018-04-22T11:56:00Z"/>
+          <w:lang w:val="en-US"/>
+        </w:rPr>
+      </w:pPr>
+      <w:ins w:id="75" w:author="Sara Gomes" w:date="2018-04-22T11:55:00Z">
+        <w:r>
+          <w:rPr>
+            <w:lang w:val="en-US"/>
+          </w:rPr>
+          <w:t xml:space="preserve">Added </w:t>
+        </w:r>
+      </w:ins>
+      <w:ins w:id="76" w:author="Sara Gomes" w:date="2018-04-22T11:57:00Z">
+        <w:r>
+          <w:rPr>
+            <w:lang w:val="en-US"/>
+          </w:rPr>
+          <w:t xml:space="preserve">US11 and </w:t>
+        </w:r>
+      </w:ins>
+      <w:ins w:id="77" w:author="Sara Gomes" w:date="2018-04-22T11:56:00Z">
+        <w:r>
+          <w:rPr>
+            <w:lang w:val="en-US"/>
+          </w:rPr>
+          <w:t>US21 to implemented user stories.;</w:t>
+        </w:r>
+      </w:ins>
+    </w:p>
+    <w:p>
+      <w:pPr>
+        <w:pStyle w:val="PargrafodaLista"/>
+        <w:numPr>
+          <w:ilvl w:val="0"/>
+          <w:numId w:val="3"/>
+        </w:numPr>
+        <w:spacing w:after="0"/>
+        <w:rPr>
+          <w:ins w:id="78" w:author="Sara Gomes" w:date="2018-04-22T11:55:00Z"/>
+          <w:lang w:val="en-US"/>
+          <w:rPrChange w:id="79" w:author="Sara Gomes" w:date="2018-04-22T11:55:00Z">
+            <w:rPr>
+              <w:ins w:id="80" w:author="Sara Gomes" w:date="2018-04-22T11:55:00Z"/>
+              <w:lang w:val="en-US"/>
+            </w:rPr>
+          </w:rPrChange>
+        </w:rPr>
+        <w:pPrChange w:id="81" w:author="Sara Gomes" w:date="2018-04-22T11:55:00Z">
+          <w:pPr>
+            <w:spacing w:after="0"/>
+          </w:pPr>
+        </w:pPrChange>
+      </w:pPr>
+      <w:ins w:id="82" w:author="Sara Gomes" w:date="2018-04-22T11:56:00Z">
+        <w:r>
+          <w:rPr>
+            <w:lang w:val="en-US"/>
+          </w:rPr>
+          <w:t xml:space="preserve">Added R104, </w:t>
+        </w:r>
+      </w:ins>
+      <w:ins w:id="83" w:author="Sara Gomes" w:date="2018-04-22T11:57:00Z">
+        <w:r>
+          <w:rPr>
+            <w:lang w:val="en-US"/>
+          </w:rPr>
+          <w:t>R105 and R108 to implemented web resources.</w:t>
+        </w:r>
+      </w:ins>
+    </w:p>
+    <w:p>
+      <w:pPr>
+        <w:spacing w:after="0"/>
+        <w:rPr>
+          <w:lang w:val="en-US"/>
+        </w:rPr>
+      </w:pPr>
+    </w:p>
+    <w:p>
+      <w:pPr>
         <w:spacing w:after="0"/>
         <w:jc w:val="both"/>
       </w:pPr>
       <w:r>
-        <w:lastRenderedPageBreak/>
         <w:t xml:space="preserve">GROUP1734, </w:t>
       </w:r>
       <w:r>
@@ -1470,11 +2482,33 @@
           <w:lang w:val="pt-PT"/>
         </w:rPr>
       </w:pPr>
+      <w:proofErr w:type="spellStart"/>
       <w:r>
         <w:rPr>
           <w:lang w:val="pt-PT"/>
         </w:rPr>
-        <w:t>Ilona Generalova, up201400035@fe.up.pt</w:t>
+        <w:t>Ilona</w:t>
+      </w:r>
+      <w:proofErr w:type="spellEnd"/>
+      <w:r>
+        <w:rPr>
+          <w:lang w:val="pt-PT"/>
+        </w:rPr>
+        <w:t xml:space="preserve"> </w:t>
+      </w:r>
+      <w:proofErr w:type="spellStart"/>
+      <w:r>
+        <w:rPr>
+          <w:lang w:val="pt-PT"/>
+        </w:rPr>
+        <w:t>Generalova</w:t>
+      </w:r>
+      <w:proofErr w:type="spellEnd"/>
+      <w:r>
+        <w:rPr>
+          <w:lang w:val="pt-PT"/>
+        </w:rPr>
+        <w:t>, up201400035@fe.up.pt</w:t>
       </w:r>
     </w:p>
     <w:p>
@@ -1556,8 +2590,120 @@
 </file>
 
 <file path=word/numbering.xml><?xml version="1.0" encoding="utf-8"?>
-<w:numbering xmlns:wpc="http://schemas.microsoft.com/office/word/2010/wordprocessingCanvas" xmlns:mc="http://schemas.openxmlformats.org/markup-compatibility/2006" xmlns:o="urn:schemas-microsoft-com:office:office" xmlns:r="http://schemas.openxmlformats.org/officeDocument/2006/relationships" xmlns:m="http://schemas.openxmlformats.org/officeDocument/2006/math" xmlns:v="urn:schemas-microsoft-com:vml" xmlns:wp14="http://schemas.microsoft.com/office/word/2010/wordprocessingDrawing" xmlns:wp="http://schemas.openxmlformats.org/drawingml/2006/wordprocessingDrawing" xmlns:w10="urn:schemas-microsoft-com:office:word" xmlns:w="http://schemas.openxmlformats.org/wordprocessingml/2006/main" xmlns:w14="http://schemas.microsoft.com/office/word/2010/wordml" xmlns:w15="http://schemas.microsoft.com/office/word/2012/wordml" xmlns:wpg="http://schemas.microsoft.com/office/word/2010/wordprocessingGroup" xmlns:wpi="http://schemas.microsoft.com/office/word/2010/wordprocessingInk" xmlns:wne="http://schemas.microsoft.com/office/word/2006/wordml" xmlns:wps="http://schemas.microsoft.com/office/word/2010/wordprocessingShape" mc:Ignorable="w14 w15 wp14">
+<w:numbering xmlns:wpc="http://schemas.microsoft.com/office/word/2010/wordprocessingCanvas" xmlns:cx="http://schemas.microsoft.com/office/drawing/2014/chartex" xmlns:cx1="http://schemas.microsoft.com/office/drawing/2015/9/8/chartex" xmlns:cx2="http://schemas.microsoft.com/office/drawing/2015/10/21/chartex" xmlns:cx3="http://schemas.microsoft.com/office/drawing/2016/5/9/chartex" xmlns:cx4="http://schemas.microsoft.com/office/drawing/2016/5/10/chartex" xmlns:cx5="http://schemas.microsoft.com/office/drawing/2016/5/11/chartex" xmlns:cx6="http://schemas.microsoft.com/office/drawing/2016/5/12/chartex" xmlns:cx7="http://schemas.microsoft.com/office/drawing/2016/5/13/chartex" xmlns:cx8="http://schemas.microsoft.com/office/drawing/2016/5/14/chartex" xmlns:mc="http://schemas.openxmlformats.org/markup-compatibility/2006" xmlns:aink="http://schemas.microsoft.com/office/drawing/2016/ink" xmlns:am3d="http://schemas.microsoft.com/office/drawing/2017/model3d" xmlns:o="urn:schemas-microsoft-com:office:office" xmlns:r="http://schemas.openxmlformats.org/officeDocument/2006/relationships" xmlns:m="http://schemas.openxmlformats.org/officeDocument/2006/math" xmlns:v="urn:schemas-microsoft-com:vml" xmlns:wp14="http://schemas.microsoft.com/office/word/2010/wordprocessingDrawing" xmlns:wp="http://schemas.openxmlformats.org/drawingml/2006/wordprocessingDrawing" xmlns:w10="urn:schemas-microsoft-com:office:word" xmlns:w="http://schemas.openxmlformats.org/wordprocessingml/2006/main" xmlns:w14="http://schemas.microsoft.com/office/word/2010/wordml" xmlns:w15="http://schemas.microsoft.com/office/word/2012/wordml" xmlns:w16cid="http://schemas.microsoft.com/office/word/2016/wordml/cid" xmlns:w16se="http://schemas.microsoft.com/office/word/2015/wordml/symex" xmlns:wpg="http://schemas.microsoft.com/office/word/2010/wordprocessingGroup" xmlns:wpi="http://schemas.microsoft.com/office/word/2010/wordprocessingInk" xmlns:wne="http://schemas.microsoft.com/office/word/2006/wordml" xmlns:wps="http://schemas.microsoft.com/office/word/2010/wordprocessingShape" mc:Ignorable="w14 w15 w16se w16cid wp14">
   <w:abstractNum w:abstractNumId="0" w15:restartNumberingAfterBreak="0">
+    <w:nsid w:val="1A526AF0"/>
+    <w:multiLevelType w:val="hybridMultilevel"/>
+    <w:tmpl w:val="A5DEC15E"/>
+    <w:lvl w:ilvl="0" w:tplc="6012091A">
+      <w:numFmt w:val="bullet"/>
+      <w:lvlText w:val="-"/>
+      <w:lvlJc w:val="left"/>
+      <w:pPr>
+        <w:ind w:left="720" w:hanging="360"/>
+      </w:pPr>
+      <w:rPr>
+        <w:rFonts w:ascii="Calibri" w:eastAsiaTheme="minorHAnsi" w:hAnsi="Calibri" w:cs="Calibri" w:hint="default"/>
+      </w:rPr>
+    </w:lvl>
+    <w:lvl w:ilvl="1" w:tplc="08160003" w:tentative="1">
+      <w:start w:val="1"/>
+      <w:numFmt w:val="bullet"/>
+      <w:lvlText w:val="o"/>
+      <w:lvlJc w:val="left"/>
+      <w:pPr>
+        <w:ind w:left="1440" w:hanging="360"/>
+      </w:pPr>
+      <w:rPr>
+        <w:rFonts w:ascii="Courier New" w:hAnsi="Courier New" w:cs="Courier New" w:hint="default"/>
+      </w:rPr>
+    </w:lvl>
+    <w:lvl w:ilvl="2" w:tplc="08160005" w:tentative="1">
+      <w:start w:val="1"/>
+      <w:numFmt w:val="bullet"/>
+      <w:lvlText w:val=""/>
+      <w:lvlJc w:val="left"/>
+      <w:pPr>
+        <w:ind w:left="2160" w:hanging="360"/>
+      </w:pPr>
+      <w:rPr>
+        <w:rFonts w:ascii="Wingdings" w:hAnsi="Wingdings" w:hint="default"/>
+      </w:rPr>
+    </w:lvl>
+    <w:lvl w:ilvl="3" w:tplc="08160001" w:tentative="1">
+      <w:start w:val="1"/>
+      <w:numFmt w:val="bullet"/>
+      <w:lvlText w:val=""/>
+      <w:lvlJc w:val="left"/>
+      <w:pPr>
+        <w:ind w:left="2880" w:hanging="360"/>
+      </w:pPr>
+      <w:rPr>
+        <w:rFonts w:ascii="Symbol" w:hAnsi="Symbol" w:hint="default"/>
+      </w:rPr>
+    </w:lvl>
+    <w:lvl w:ilvl="4" w:tplc="08160003" w:tentative="1">
+      <w:start w:val="1"/>
+      <w:numFmt w:val="bullet"/>
+      <w:lvlText w:val="o"/>
+      <w:lvlJc w:val="left"/>
+      <w:pPr>
+        <w:ind w:left="3600" w:hanging="360"/>
+      </w:pPr>
+      <w:rPr>
+        <w:rFonts w:ascii="Courier New" w:hAnsi="Courier New" w:cs="Courier New" w:hint="default"/>
+      </w:rPr>
+    </w:lvl>
+    <w:lvl w:ilvl="5" w:tplc="08160005" w:tentative="1">
+      <w:start w:val="1"/>
+      <w:numFmt w:val="bullet"/>
+      <w:lvlText w:val=""/>
+      <w:lvlJc w:val="left"/>
+      <w:pPr>
+        <w:ind w:left="4320" w:hanging="360"/>
+      </w:pPr>
+      <w:rPr>
+        <w:rFonts w:ascii="Wingdings" w:hAnsi="Wingdings" w:hint="default"/>
+      </w:rPr>
+    </w:lvl>
+    <w:lvl w:ilvl="6" w:tplc="08160001" w:tentative="1">
+      <w:start w:val="1"/>
+      <w:numFmt w:val="bullet"/>
+      <w:lvlText w:val=""/>
+      <w:lvlJc w:val="left"/>
+      <w:pPr>
+        <w:ind w:left="5040" w:hanging="360"/>
+      </w:pPr>
+      <w:rPr>
+        <w:rFonts w:ascii="Symbol" w:hAnsi="Symbol" w:hint="default"/>
+      </w:rPr>
+    </w:lvl>
+    <w:lvl w:ilvl="7" w:tplc="08160003" w:tentative="1">
+      <w:start w:val="1"/>
+      <w:numFmt w:val="bullet"/>
+      <w:lvlText w:val="o"/>
+      <w:lvlJc w:val="left"/>
+      <w:pPr>
+        <w:ind w:left="5760" w:hanging="360"/>
+      </w:pPr>
+      <w:rPr>
+        <w:rFonts w:ascii="Courier New" w:hAnsi="Courier New" w:cs="Courier New" w:hint="default"/>
+      </w:rPr>
+    </w:lvl>
+    <w:lvl w:ilvl="8" w:tplc="08160005" w:tentative="1">
+      <w:start w:val="1"/>
+      <w:numFmt w:val="bullet"/>
+      <w:lvlText w:val=""/>
+      <w:lvlJc w:val="left"/>
+      <w:pPr>
+        <w:ind w:left="6480" w:hanging="360"/>
+      </w:pPr>
+      <w:rPr>
+        <w:rFonts w:ascii="Wingdings" w:hAnsi="Wingdings" w:hint="default"/>
+      </w:rPr>
+    </w:lvl>
+  </w:abstractNum>
+  <w:abstractNum w:abstractNumId="1" w15:restartNumberingAfterBreak="0">
     <w:nsid w:val="6FCE1076"/>
     <w:multiLevelType w:val="multilevel"/>
     <w:tmpl w:val="BEB0FD80"/>
@@ -1678,7 +2824,7 @@
       </w:rPr>
     </w:lvl>
   </w:abstractNum>
-  <w:abstractNum w:abstractNumId="1" w15:restartNumberingAfterBreak="0">
+  <w:abstractNum w:abstractNumId="2" w15:restartNumberingAfterBreak="0">
     <w:nsid w:val="793C5153"/>
     <w:multiLevelType w:val="hybridMultilevel"/>
     <w:tmpl w:val="2E48035E"/>
@@ -1793,16 +2939,27 @@
     </w:lvl>
   </w:abstractNum>
   <w:num w:numId="1">
-    <w:abstractNumId w:val="0"/>
+    <w:abstractNumId w:val="1"/>
   </w:num>
   <w:num w:numId="2">
-    <w:abstractNumId w:val="1"/>
+    <w:abstractNumId w:val="2"/>
+  </w:num>
+  <w:num w:numId="3">
+    <w:abstractNumId w:val="0"/>
   </w:num>
 </w:numbering>
 </file>
 
+<file path=word/people.xml><?xml version="1.0" encoding="utf-8"?>
+<w15:people xmlns:wpc="http://schemas.microsoft.com/office/word/2010/wordprocessingCanvas" xmlns:cx="http://schemas.microsoft.com/office/drawing/2014/chartex" xmlns:cx1="http://schemas.microsoft.com/office/drawing/2015/9/8/chartex" xmlns:cx2="http://schemas.microsoft.com/office/drawing/2015/10/21/chartex" xmlns:cx3="http://schemas.microsoft.com/office/drawing/2016/5/9/chartex" xmlns:cx4="http://schemas.microsoft.com/office/drawing/2016/5/10/chartex" xmlns:cx5="http://schemas.microsoft.com/office/drawing/2016/5/11/chartex" xmlns:cx6="http://schemas.microsoft.com/office/drawing/2016/5/12/chartex" xmlns:cx7="http://schemas.microsoft.com/office/drawing/2016/5/13/chartex" xmlns:cx8="http://schemas.microsoft.com/office/drawing/2016/5/14/chartex" xmlns:mc="http://schemas.openxmlformats.org/markup-compatibility/2006" xmlns:aink="http://schemas.microsoft.com/office/drawing/2016/ink" xmlns:am3d="http://schemas.microsoft.com/office/drawing/2017/model3d" xmlns:o="urn:schemas-microsoft-com:office:office" xmlns:r="http://schemas.openxmlformats.org/officeDocument/2006/relationships" xmlns:m="http://schemas.openxmlformats.org/officeDocument/2006/math" xmlns:v="urn:schemas-microsoft-com:vml" xmlns:wp14="http://schemas.microsoft.com/office/word/2010/wordprocessingDrawing" xmlns:wp="http://schemas.openxmlformats.org/drawingml/2006/wordprocessingDrawing" xmlns:w10="urn:schemas-microsoft-com:office:word" xmlns:w="http://schemas.openxmlformats.org/wordprocessingml/2006/main" xmlns:w14="http://schemas.microsoft.com/office/word/2010/wordml" xmlns:w15="http://schemas.microsoft.com/office/word/2012/wordml" xmlns:w16cid="http://schemas.microsoft.com/office/word/2016/wordml/cid" xmlns:w16se="http://schemas.microsoft.com/office/word/2015/wordml/symex" xmlns:wpg="http://schemas.microsoft.com/office/word/2010/wordprocessingGroup" xmlns:wpi="http://schemas.microsoft.com/office/word/2010/wordprocessingInk" xmlns:wne="http://schemas.microsoft.com/office/word/2006/wordml" xmlns:wps="http://schemas.microsoft.com/office/word/2010/wordprocessingShape" mc:Ignorable="w14 w15 w16se w16cid wp14">
+  <w15:person w15:author="Sara Gomes">
+    <w15:presenceInfo w15:providerId="Windows Live" w15:userId="f5876fa2cf48525d"/>
+  </w15:person>
+</w15:people>
+</file>
+
 <file path=word/styles.xml><?xml version="1.0" encoding="utf-8"?>
-<w:styles xmlns:mc="http://schemas.openxmlformats.org/markup-compatibility/2006" xmlns:r="http://schemas.openxmlformats.org/officeDocument/2006/relationships" xmlns:w="http://schemas.openxmlformats.org/wordprocessingml/2006/main" xmlns:w14="http://schemas.microsoft.com/office/word/2010/wordml" xmlns:w15="http://schemas.microsoft.com/office/word/2012/wordml" mc:Ignorable="w14 w15">
+<w:styles xmlns:mc="http://schemas.openxmlformats.org/markup-compatibility/2006" xmlns:r="http://schemas.openxmlformats.org/officeDocument/2006/relationships" xmlns:w="http://schemas.openxmlformats.org/wordprocessingml/2006/main" xmlns:w14="http://schemas.microsoft.com/office/word/2010/wordml" xmlns:w15="http://schemas.microsoft.com/office/word/2012/wordml" xmlns:w16cid="http://schemas.microsoft.com/office/word/2016/wordml/cid" xmlns:w16se="http://schemas.microsoft.com/office/word/2015/wordml/symex" mc:Ignorable="w14 w15 w16se w16cid">
   <w:docDefaults>
     <w:rPrDefault>
       <w:rPr>
@@ -1818,7 +2975,7 @@
       </w:pPr>
     </w:pPrDefault>
   </w:docDefaults>
-  <w:latentStyles w:defLockedState="0" w:defUIPriority="99" w:defSemiHidden="0" w:defUnhideWhenUsed="0" w:defQFormat="0" w:count="371">
+  <w:latentStyles w:defLockedState="0" w:defUIPriority="99" w:defSemiHidden="0" w:defUnhideWhenUsed="0" w:defQFormat="0" w:count="375">
     <w:lsdException w:name="Normal" w:uiPriority="0" w:qFormat="1"/>
     <w:lsdException w:name="heading 1" w:uiPriority="9" w:qFormat="1"/>
     <w:lsdException w:name="heading 2" w:semiHidden="1" w:uiPriority="9" w:unhideWhenUsed="1" w:qFormat="1"/>
@@ -1924,7 +3081,6 @@
     <w:lsdException w:name="HTML Sample" w:semiHidden="1" w:unhideWhenUsed="1"/>
     <w:lsdException w:name="HTML Typewriter" w:semiHidden="1" w:unhideWhenUsed="1"/>
     <w:lsdException w:name="HTML Variable" w:semiHidden="1" w:unhideWhenUsed="1"/>
-    <w:lsdException w:name="Normal Table" w:semiHidden="1" w:unhideWhenUsed="1"/>
     <w:lsdException w:name="annotation subject" w:semiHidden="1" w:unhideWhenUsed="1"/>
     <w:lsdException w:name="No List" w:semiHidden="1" w:unhideWhenUsed="1"/>
     <w:lsdException w:name="Outline List 1" w:semiHidden="1" w:unhideWhenUsed="1"/>
@@ -1968,10 +3124,8 @@
     <w:lsdException w:name="Table Elegant" w:semiHidden="1" w:unhideWhenUsed="1"/>
     <w:lsdException w:name="Table Professional" w:semiHidden="1" w:unhideWhenUsed="1"/>
     <w:lsdException w:name="Table Subtle 1" w:semiHidden="1" w:unhideWhenUsed="1"/>
-    <w:lsdException w:name="Table Subtle 2" w:semiHidden="1" w:unhideWhenUsed="1"/>
     <w:lsdException w:name="Table Web 1" w:semiHidden="1" w:unhideWhenUsed="1"/>
     <w:lsdException w:name="Table Web 2" w:semiHidden="1" w:unhideWhenUsed="1"/>
-    <w:lsdException w:name="Table Web 3" w:semiHidden="1" w:unhideWhenUsed="1"/>
     <w:lsdException w:name="Balloon Text" w:semiHidden="1" w:unhideWhenUsed="1"/>
     <w:lsdException w:name="Table Grid" w:uiPriority="39"/>
     <w:lsdException w:name="Table Theme" w:semiHidden="1" w:unhideWhenUsed="1"/>
@@ -2190,6 +3344,10 @@
     <w:lsdException w:name="List Table 5 Dark Accent 6" w:uiPriority="50"/>
     <w:lsdException w:name="List Table 6 Colorful Accent 6" w:uiPriority="51"/>
     <w:lsdException w:name="List Table 7 Colorful Accent 6" w:uiPriority="52"/>
+    <w:lsdException w:name="Mention" w:semiHidden="1" w:unhideWhenUsed="1"/>
+    <w:lsdException w:name="Smart Hyperlink" w:semiHidden="1" w:unhideWhenUsed="1"/>
+    <w:lsdException w:name="Hashtag" w:semiHidden="1" w:unhideWhenUsed="1"/>
+    <w:lsdException w:name="Unresolved Mention" w:semiHidden="1" w:unhideWhenUsed="1"/>
   </w:latentStyles>
   <w:style w:type="paragraph" w:default="1" w:styleId="Normal">
     <w:name w:val="Normal"/>
@@ -2236,7 +3394,7 @@
       <w:contextualSpacing/>
     </w:pPr>
   </w:style>
-  <w:style w:type="table" w:styleId="Tabelacomgrelha">
+  <w:style w:type="table" w:styleId="TabelacomGrelha">
     <w:name w:val="Table Grid"/>
     <w:basedOn w:val="Tabelanormal"/>
     <w:uiPriority w:val="39"/>
@@ -2329,8 +3487,8 @@
       <w:u w:val="single"/>
     </w:rPr>
   </w:style>
-  <w:style w:type="character" w:customStyle="1" w:styleId="UnresolvedMention">
-    <w:name w:val="Unresolved Mention"/>
+  <w:style w:type="character" w:customStyle="1" w:styleId="MenoNoResolvida1">
+    <w:name w:val="Menção Não Resolvida1"/>
     <w:basedOn w:val="Tipodeletrapredefinidodopargrafo"/>
     <w:uiPriority w:val="99"/>
     <w:semiHidden/>
@@ -2351,6 +3509,37 @@
     <w:rPr>
       <w:color w:val="954F72" w:themeColor="followedHyperlink"/>
       <w:u w:val="single"/>
+    </w:rPr>
+  </w:style>
+  <w:style w:type="paragraph" w:styleId="Textodebalo">
+    <w:name w:val="Balloon Text"/>
+    <w:basedOn w:val="Normal"/>
+    <w:link w:val="TextodebaloCarter"/>
+    <w:uiPriority w:val="99"/>
+    <w:semiHidden/>
+    <w:unhideWhenUsed/>
+    <w:rsid w:val="007269C9"/>
+    <w:pPr>
+      <w:spacing w:after="0" w:line="240" w:lineRule="auto"/>
+    </w:pPr>
+    <w:rPr>
+      <w:rFonts w:ascii="Segoe UI" w:hAnsi="Segoe UI" w:cs="Segoe UI"/>
+      <w:sz w:val="18"/>
+      <w:szCs w:val="18"/>
+    </w:rPr>
+  </w:style>
+  <w:style w:type="character" w:customStyle="1" w:styleId="TextodebaloCarter">
+    <w:name w:val="Texto de balão Caráter"/>
+    <w:basedOn w:val="Tipodeletrapredefinidodopargrafo"/>
+    <w:link w:val="Textodebalo"/>
+    <w:uiPriority w:val="99"/>
+    <w:semiHidden/>
+    <w:rsid w:val="007269C9"/>
+    <w:rPr>
+      <w:rFonts w:ascii="Segoe UI" w:hAnsi="Segoe UI" w:cs="Segoe UI"/>
+      <w:sz w:val="18"/>
+      <w:szCs w:val="18"/>
+      <w:lang w:val="en-GB"/>
     </w:rPr>
   </w:style>
 </w:styles>

</xml_diff>